<commit_message>
knitted to microsoft document
</commit_message>
<xml_diff>
--- a/amh2325_midterm_report.docx
+++ b/amh2325_midterm_report.docx
@@ -475,7 +475,23 @@
           <w:sz w:val="22"/>
           <w:szCs w:val="22"/>
         </w:rPr>
-        <w:t>Twelve of the remaining variables were categorical variables, and four were continuous variables. All categorical variables were turned into dummy variables with referent groups. The final dataset used for models in this analysis included 92 predictors and 1 response variable (total charges).</w:t>
+        <w:t>All categorical variables were turned into dummy variables with referent groups. The final dataset used for models in this analysis</w:t>
+      </w:r>
+      <w:r>
+        <w:rPr>
+          <w:rFonts w:ascii="Times New Roman" w:hAnsi="Times New Roman" w:cs="Times New Roman"/>
+          <w:sz w:val="22"/>
+          <w:szCs w:val="22"/>
+        </w:rPr>
+        <w:t xml:space="preserve"> (with dummy variables)</w:t>
+      </w:r>
+      <w:r>
+        <w:rPr>
+          <w:rFonts w:ascii="Times New Roman" w:hAnsi="Times New Roman" w:cs="Times New Roman"/>
+          <w:sz w:val="22"/>
+          <w:szCs w:val="22"/>
+        </w:rPr>
+        <w:t xml:space="preserve"> included 92 predictors and 1 response variable (total charges).</w:t>
       </w:r>
     </w:p>
     <w:p>
@@ -554,7 +570,47 @@
           <w:sz w:val="22"/>
           <w:szCs w:val="22"/>
         </w:rPr>
-        <w:t xml:space="preserve">Which approach (linear regression, lasso regression, ridge regression, principle component regression, or generalized additive model) best predicts a patient’s total healthcare costs per stay in New York? </w:t>
+        <w:t xml:space="preserve">Which approach (linear regression, lasso regression, ridge regression, principle component regression, or generalized additive model) best predicts a patient’s total healthcare </w:t>
+      </w:r>
+      <w:r>
+        <w:rPr>
+          <w:rFonts w:ascii="Times New Roman" w:hAnsi="Times New Roman" w:cs="Times New Roman"/>
+          <w:sz w:val="22"/>
+          <w:szCs w:val="22"/>
+        </w:rPr>
+        <w:t>charges</w:t>
+      </w:r>
+      <w:r>
+        <w:rPr>
+          <w:rFonts w:ascii="Times New Roman" w:hAnsi="Times New Roman" w:cs="Times New Roman"/>
+          <w:sz w:val="22"/>
+          <w:szCs w:val="22"/>
+        </w:rPr>
+        <w:t xml:space="preserve"> per</w:t>
+      </w:r>
+      <w:r>
+        <w:rPr>
+          <w:rFonts w:ascii="Times New Roman" w:hAnsi="Times New Roman" w:cs="Times New Roman"/>
+          <w:sz w:val="22"/>
+          <w:szCs w:val="22"/>
+        </w:rPr>
+        <w:t xml:space="preserve"> </w:t>
+      </w:r>
+      <w:r>
+        <w:rPr>
+          <w:rFonts w:ascii="Times New Roman" w:hAnsi="Times New Roman" w:cs="Times New Roman"/>
+          <w:sz w:val="22"/>
+          <w:szCs w:val="22"/>
+        </w:rPr>
+        <w:t>hospital</w:t>
+      </w:r>
+      <w:r>
+        <w:rPr>
+          <w:rFonts w:ascii="Times New Roman" w:hAnsi="Times New Roman" w:cs="Times New Roman"/>
+          <w:sz w:val="22"/>
+          <w:szCs w:val="22"/>
+        </w:rPr>
+        <w:t xml:space="preserve"> stay in New York? </w:t>
       </w:r>
     </w:p>
     <w:p>
@@ -577,7 +633,23 @@
           <w:sz w:val="22"/>
           <w:szCs w:val="22"/>
         </w:rPr>
-        <w:t xml:space="preserve">What is the RMSE of each model? </w:t>
+        <w:t xml:space="preserve">What is the </w:t>
+      </w:r>
+      <w:r>
+        <w:rPr>
+          <w:rFonts w:ascii="Times New Roman" w:hAnsi="Times New Roman" w:cs="Times New Roman"/>
+          <w:sz w:val="22"/>
+          <w:szCs w:val="22"/>
+        </w:rPr>
+        <w:t>root mean square error (RMSE)</w:t>
+      </w:r>
+      <w:r>
+        <w:rPr>
+          <w:rFonts w:ascii="Times New Roman" w:hAnsi="Times New Roman" w:cs="Times New Roman"/>
+          <w:sz w:val="22"/>
+          <w:szCs w:val="22"/>
+        </w:rPr>
+        <w:t xml:space="preserve"> of each model? </w:t>
       </w:r>
     </w:p>
     <w:p>
@@ -600,7 +672,23 @@
           <w:sz w:val="22"/>
           <w:szCs w:val="22"/>
         </w:rPr>
-        <w:t>What percent of the variance in total healthcare costs is explained by the predictors available in SPARCS?</w:t>
+        <w:t>What percent of the variance in total healthcare c</w:t>
+      </w:r>
+      <w:r>
+        <w:rPr>
+          <w:rFonts w:ascii="Times New Roman" w:hAnsi="Times New Roman" w:cs="Times New Roman"/>
+          <w:sz w:val="22"/>
+          <w:szCs w:val="22"/>
+        </w:rPr>
+        <w:t>harges</w:t>
+      </w:r>
+      <w:r>
+        <w:rPr>
+          <w:rFonts w:ascii="Times New Roman" w:hAnsi="Times New Roman" w:cs="Times New Roman"/>
+          <w:sz w:val="22"/>
+          <w:szCs w:val="22"/>
+        </w:rPr>
+        <w:t xml:space="preserve"> is explained by the predictors available in SPARCS?</w:t>
       </w:r>
     </w:p>
     <w:p>
@@ -717,6 +805,14 @@
           <w:sz w:val="22"/>
           <w:szCs w:val="22"/>
         </w:rPr>
+        <w:t>s</w:t>
+      </w:r>
+      <w:r>
+        <w:rPr>
+          <w:rFonts w:ascii="Times New Roman" w:hAnsi="Times New Roman" w:cs="Times New Roman"/>
+          <w:sz w:val="22"/>
+          <w:szCs w:val="22"/>
+        </w:rPr>
         <w:t xml:space="preserve"> </w:t>
       </w:r>
       <w:r>
@@ -741,15 +837,63 @@
           <w:sz w:val="22"/>
           <w:szCs w:val="22"/>
         </w:rPr>
-        <w:t xml:space="preserve"> $19,787.95. The median total charge for a patient is $6,590.02. </w:t>
-      </w:r>
-      <w:r>
-        <w:rPr>
-          <w:rFonts w:ascii="Times New Roman" w:hAnsi="Times New Roman" w:cs="Times New Roman"/>
-          <w:sz w:val="22"/>
-          <w:szCs w:val="22"/>
-        </w:rPr>
-        <w:t xml:space="preserve">For exploratory analysis, we compared the median total charges because there are extreme outliers with very high charges. The median is a better measure of central tendency than the mean. </w:t>
+        <w:t xml:space="preserve"> $19,787.95. The median total charge</w:t>
+      </w:r>
+      <w:r>
+        <w:rPr>
+          <w:rFonts w:ascii="Times New Roman" w:hAnsi="Times New Roman" w:cs="Times New Roman"/>
+          <w:sz w:val="22"/>
+          <w:szCs w:val="22"/>
+        </w:rPr>
+        <w:t>s</w:t>
+      </w:r>
+      <w:r>
+        <w:rPr>
+          <w:rFonts w:ascii="Times New Roman" w:hAnsi="Times New Roman" w:cs="Times New Roman"/>
+          <w:sz w:val="22"/>
+          <w:szCs w:val="22"/>
+        </w:rPr>
+        <w:t xml:space="preserve"> for a patient </w:t>
+      </w:r>
+      <w:r>
+        <w:rPr>
+          <w:rFonts w:ascii="Times New Roman" w:hAnsi="Times New Roman" w:cs="Times New Roman"/>
+          <w:sz w:val="22"/>
+          <w:szCs w:val="22"/>
+        </w:rPr>
+        <w:t>was</w:t>
+      </w:r>
+      <w:r>
+        <w:rPr>
+          <w:rFonts w:ascii="Times New Roman" w:hAnsi="Times New Roman" w:cs="Times New Roman"/>
+          <w:sz w:val="22"/>
+          <w:szCs w:val="22"/>
+        </w:rPr>
+        <w:t xml:space="preserve"> $6,590.02. </w:t>
+      </w:r>
+      <w:r>
+        <w:rPr>
+          <w:rFonts w:ascii="Times New Roman" w:hAnsi="Times New Roman" w:cs="Times New Roman"/>
+          <w:sz w:val="22"/>
+          <w:szCs w:val="22"/>
+        </w:rPr>
+        <w:t xml:space="preserve">For exploratory analysis, we compared the median total charges because there </w:t>
+      </w:r>
+      <w:r>
+        <w:rPr>
+          <w:rFonts w:ascii="Times New Roman" w:hAnsi="Times New Roman" w:cs="Times New Roman"/>
+          <w:sz w:val="22"/>
+          <w:szCs w:val="22"/>
+        </w:rPr>
+        <w:t>were</w:t>
+      </w:r>
+      <w:r>
+        <w:rPr>
+          <w:rFonts w:ascii="Times New Roman" w:hAnsi="Times New Roman" w:cs="Times New Roman"/>
+          <w:sz w:val="22"/>
+          <w:szCs w:val="22"/>
+        </w:rPr>
+        <w:t xml:space="preserve"> extreme outliers with very high charges. The median is a better measure of central tendency than the mean. </w:t>
       </w:r>
       <w:r>
         <w:rPr>
@@ -843,7 +987,39 @@
           <w:sz w:val="22"/>
           <w:szCs w:val="22"/>
         </w:rPr>
-        <w:t xml:space="preserve">there is a moderately positive correlation between length of stay and the total charges at discharge. The data demonstrate linear tendencies. Thus, as the length of stay increases, the total charges increased. The charges appear to be relatively lower at hospitals in Richmond County (Staten Island), even as the number of days spent in the hospital increases. Additionally, it appears that the charges at hospitals in Manhattan are typically higher compared to other counties across the lengths of stay. </w:t>
+        <w:t xml:space="preserve">there is a positive correlation between length of stay and the total charges at discharge. The </w:t>
+      </w:r>
+      <w:r>
+        <w:rPr>
+          <w:rFonts w:ascii="Times New Roman" w:hAnsi="Times New Roman" w:cs="Times New Roman"/>
+          <w:sz w:val="22"/>
+          <w:szCs w:val="22"/>
+        </w:rPr>
+        <w:t>relationship between length of stay and total charges demonstrates</w:t>
+      </w:r>
+      <w:r>
+        <w:rPr>
+          <w:rFonts w:ascii="Times New Roman" w:hAnsi="Times New Roman" w:cs="Times New Roman"/>
+          <w:sz w:val="22"/>
+          <w:szCs w:val="22"/>
+        </w:rPr>
+        <w:t xml:space="preserve"> </w:t>
+      </w:r>
+      <w:r>
+        <w:rPr>
+          <w:rFonts w:ascii="Times New Roman" w:hAnsi="Times New Roman" w:cs="Times New Roman"/>
+          <w:sz w:val="22"/>
+          <w:szCs w:val="22"/>
+        </w:rPr>
+        <w:t>linearity</w:t>
+      </w:r>
+      <w:r>
+        <w:rPr>
+          <w:rFonts w:ascii="Times New Roman" w:hAnsi="Times New Roman" w:cs="Times New Roman"/>
+          <w:sz w:val="22"/>
+          <w:szCs w:val="22"/>
+        </w:rPr>
+        <w:t xml:space="preserve">. Thus, as the length of stay increases, the total charges increased. The charges appear to be relatively lower at hospitals in Richmond County (Staten Island), even as the number of days spent in the hospital increases. Additionally, it appears that the charges at hospitals in Manhattan are typically higher compared to other counties across the lengths of stay. </w:t>
       </w:r>
     </w:p>
     <w:p>
@@ -903,7 +1079,23 @@
           <w:sz w:val="22"/>
           <w:szCs w:val="22"/>
         </w:rPr>
-        <w:t xml:space="preserve">There is a moderate negative correlation between baby birthweight and total charges. </w:t>
+        <w:t>There is a moderate</w:t>
+      </w:r>
+      <w:r>
+        <w:rPr>
+          <w:rFonts w:ascii="Times New Roman" w:hAnsi="Times New Roman" w:cs="Times New Roman"/>
+          <w:sz w:val="22"/>
+          <w:szCs w:val="22"/>
+        </w:rPr>
+        <w:t>ly</w:t>
+      </w:r>
+      <w:r>
+        <w:rPr>
+          <w:rFonts w:ascii="Times New Roman" w:hAnsi="Times New Roman" w:cs="Times New Roman"/>
+          <w:sz w:val="22"/>
+          <w:szCs w:val="22"/>
+        </w:rPr>
+        <w:t xml:space="preserve"> negative correlation between baby birthweight and total charges. </w:t>
       </w:r>
       <w:r>
         <w:rPr>
@@ -913,954 +1105,6 @@
         </w:rPr>
         <w:t>Thus, patients with lower birthweights pay the highest total charges at discharge.</w:t>
       </w:r>
-    </w:p>
-    <w:p>
-      <w:pPr>
-        <w:jc w:val="both"/>
-        <w:rPr>
-          <w:rFonts w:ascii="Times New Roman" w:hAnsi="Times New Roman" w:cs="Times New Roman"/>
-          <w:sz w:val="22"/>
-          <w:szCs w:val="22"/>
-          <w:u w:val="single"/>
-        </w:rPr>
-      </w:pPr>
-    </w:p>
-    <w:p>
-      <w:pPr>
-        <w:jc w:val="both"/>
-        <w:rPr>
-          <w:rFonts w:ascii="Times New Roman" w:hAnsi="Times New Roman" w:cs="Times New Roman"/>
-          <w:b/>
-          <w:bCs/>
-          <w:sz w:val="22"/>
-          <w:szCs w:val="22"/>
-          <w:u w:val="single"/>
-        </w:rPr>
-      </w:pPr>
-      <w:r>
-        <w:rPr>
-          <w:rFonts w:ascii="Times New Roman" w:hAnsi="Times New Roman" w:cs="Times New Roman"/>
-          <w:b/>
-          <w:bCs/>
-          <w:sz w:val="22"/>
-          <w:szCs w:val="22"/>
-          <w:u w:val="single"/>
-        </w:rPr>
-        <w:t xml:space="preserve">Models </w:t>
-      </w:r>
-    </w:p>
-    <w:p>
-      <w:pPr>
-        <w:jc w:val="both"/>
-        <w:rPr>
-          <w:rFonts w:ascii="Times New Roman" w:hAnsi="Times New Roman" w:cs="Times New Roman"/>
-          <w:sz w:val="22"/>
-          <w:szCs w:val="22"/>
-        </w:rPr>
-      </w:pPr>
-      <w:r>
-        <w:rPr>
-          <w:rFonts w:ascii="Times New Roman" w:hAnsi="Times New Roman" w:cs="Times New Roman"/>
-          <w:sz w:val="22"/>
-          <w:szCs w:val="22"/>
-          <w:highlight w:val="yellow"/>
-        </w:rPr>
-        <w:t>Mention linear, regularized, non-linear</w:t>
-      </w:r>
-    </w:p>
-    <w:p>
-      <w:pPr>
-        <w:jc w:val="both"/>
-        <w:rPr>
-          <w:rFonts w:ascii="Times New Roman" w:hAnsi="Times New Roman" w:cs="Times New Roman"/>
-          <w:sz w:val="22"/>
-          <w:szCs w:val="22"/>
-        </w:rPr>
-      </w:pPr>
-      <w:r>
-        <w:rPr>
-          <w:rFonts w:ascii="Times New Roman" w:hAnsi="Times New Roman" w:cs="Times New Roman"/>
-          <w:sz w:val="22"/>
-          <w:szCs w:val="22"/>
-        </w:rPr>
-        <w:t xml:space="preserve">We fit 5 different models (linear regression, lasso regression, ridge regression, principal component regression, and a generalized additive model) using cross validation to determine which model would fit the data best. Predictor variables included: 1) hospital county (Manhattan, Bronx, King's County, Richmond County, and Queens), 2) hospital facility, 3)gender, 4) race, 5) ethnicity, 6) length of stay, 7) type of admission, 8) APR severity of illness code, 9) APR medical-surgical description (medical or surgical), 10) type of payment, 11) birth weight, 12) emergency department indicator, 13) APR risk of mortality, 14) total costs, and 15) type of CCS diagnosis. All categorical variables were made into dummy variables. Three predictors were continuous (length of stay, birthweight, and total costs) as well as the outcome </w:t>
-      </w:r>
-      <w:r>
-        <w:rPr>
-          <w:rFonts w:ascii="Times New Roman" w:hAnsi="Times New Roman" w:cs="Times New Roman"/>
-          <w:sz w:val="22"/>
-          <w:szCs w:val="22"/>
-        </w:rPr>
-        <w:t>variable (</w:t>
-      </w:r>
-      <w:r>
-        <w:rPr>
-          <w:rFonts w:ascii="Times New Roman" w:hAnsi="Times New Roman" w:cs="Times New Roman"/>
-          <w:sz w:val="22"/>
-          <w:szCs w:val="22"/>
-        </w:rPr>
-        <w:t>total charges).</w:t>
-      </w:r>
-    </w:p>
-    <w:p>
-      <w:pPr>
-        <w:jc w:val="both"/>
-        <w:rPr>
-          <w:rFonts w:ascii="Times New Roman" w:hAnsi="Times New Roman" w:cs="Times New Roman"/>
-          <w:sz w:val="22"/>
-          <w:szCs w:val="22"/>
-        </w:rPr>
-      </w:pPr>
-    </w:p>
-    <w:p>
-      <w:pPr>
-        <w:jc w:val="both"/>
-        <w:rPr>
-          <w:rFonts w:ascii="Times New Roman" w:hAnsi="Times New Roman" w:cs="Times New Roman"/>
-          <w:sz w:val="22"/>
-          <w:szCs w:val="22"/>
-        </w:rPr>
-      </w:pPr>
-      <w:r>
-        <w:rPr>
-          <w:rFonts w:ascii="Times New Roman" w:hAnsi="Times New Roman" w:cs="Times New Roman"/>
-          <w:sz w:val="22"/>
-          <w:szCs w:val="22"/>
-        </w:rPr>
-        <w:t>Our dataset (92 predictors total</w:t>
-      </w:r>
-      <w:r>
-        <w:rPr>
-          <w:rFonts w:ascii="Times New Roman" w:hAnsi="Times New Roman" w:cs="Times New Roman"/>
-          <w:sz w:val="22"/>
-          <w:szCs w:val="22"/>
-        </w:rPr>
-        <w:t xml:space="preserve">, </w:t>
-      </w:r>
-      <w:r>
-        <w:rPr>
-          <w:rFonts w:ascii="Times New Roman" w:hAnsi="Times New Roman" w:cs="Times New Roman"/>
-          <w:sz w:val="22"/>
-          <w:szCs w:val="22"/>
-        </w:rPr>
-        <w:t>with dummy variables</w:t>
-      </w:r>
-      <w:r>
-        <w:rPr>
-          <w:rFonts w:ascii="Times New Roman" w:hAnsi="Times New Roman" w:cs="Times New Roman"/>
-          <w:sz w:val="22"/>
-          <w:szCs w:val="22"/>
-        </w:rPr>
-        <w:t xml:space="preserve">) was partitioned into a training and test data set. Five models were fitted using the training data and </w:t>
-      </w:r>
-      <w:r>
-        <w:rPr>
-          <w:rFonts w:ascii="Times New Roman" w:hAnsi="Times New Roman" w:cs="Times New Roman"/>
-          <w:sz w:val="22"/>
-          <w:szCs w:val="22"/>
-        </w:rPr>
-        <w:t>the</w:t>
-      </w:r>
-      <w:r>
-        <w:rPr>
-          <w:rFonts w:ascii="Times New Roman" w:hAnsi="Times New Roman" w:cs="Times New Roman"/>
-          <w:sz w:val="22"/>
-          <w:szCs w:val="22"/>
-        </w:rPr>
-        <w:t xml:space="preserve"> mean square</w:t>
-      </w:r>
-      <w:r>
-        <w:rPr>
-          <w:rFonts w:ascii="Times New Roman" w:hAnsi="Times New Roman" w:cs="Times New Roman"/>
-          <w:sz w:val="22"/>
-          <w:szCs w:val="22"/>
-        </w:rPr>
-        <w:t xml:space="preserve">d </w:t>
-      </w:r>
-      <w:r>
-        <w:rPr>
-          <w:rFonts w:ascii="Times New Roman" w:hAnsi="Times New Roman" w:cs="Times New Roman"/>
-          <w:sz w:val="22"/>
-          <w:szCs w:val="22"/>
-        </w:rPr>
-        <w:t xml:space="preserve">error </w:t>
-      </w:r>
-      <w:r>
-        <w:rPr>
-          <w:rFonts w:ascii="Times New Roman" w:hAnsi="Times New Roman" w:cs="Times New Roman"/>
-          <w:sz w:val="22"/>
-          <w:szCs w:val="22"/>
-        </w:rPr>
-        <w:t xml:space="preserve">(MSE) was calculated for each model </w:t>
-      </w:r>
-      <w:r>
-        <w:rPr>
-          <w:rFonts w:ascii="Times New Roman" w:hAnsi="Times New Roman" w:cs="Times New Roman"/>
-          <w:sz w:val="22"/>
-          <w:szCs w:val="22"/>
-        </w:rPr>
-        <w:t xml:space="preserve">using the test data. We measured the mean squared error to quantify the extent to which the predicted </w:t>
-      </w:r>
-      <w:r>
-        <w:rPr>
-          <w:rFonts w:ascii="Times New Roman" w:hAnsi="Times New Roman" w:cs="Times New Roman"/>
-          <w:sz w:val="22"/>
-          <w:szCs w:val="22"/>
-        </w:rPr>
-        <w:t>response</w:t>
-      </w:r>
-      <w:r>
-        <w:rPr>
-          <w:rFonts w:ascii="Times New Roman" w:hAnsi="Times New Roman" w:cs="Times New Roman"/>
-          <w:sz w:val="22"/>
-          <w:szCs w:val="22"/>
-        </w:rPr>
-        <w:t xml:space="preserve"> value for a given observation is close to the true response value for that observation. </w:t>
-      </w:r>
-    </w:p>
-    <w:p>
-      <w:pPr>
-        <w:jc w:val="both"/>
-        <w:rPr>
-          <w:rFonts w:ascii="Times New Roman" w:hAnsi="Times New Roman" w:cs="Times New Roman"/>
-          <w:sz w:val="22"/>
-          <w:szCs w:val="22"/>
-        </w:rPr>
-      </w:pPr>
-    </w:p>
-    <w:p>
-      <w:pPr>
-        <w:jc w:val="both"/>
-        <w:rPr>
-          <w:rFonts w:ascii="Times New Roman" w:hAnsi="Times New Roman" w:cs="Times New Roman"/>
-          <w:sz w:val="22"/>
-          <w:szCs w:val="22"/>
-        </w:rPr>
-      </w:pPr>
-      <w:r>
-        <w:rPr>
-          <w:rFonts w:ascii="Times New Roman" w:hAnsi="Times New Roman" w:cs="Times New Roman"/>
-          <w:sz w:val="22"/>
-          <w:szCs w:val="22"/>
-        </w:rPr>
-        <w:t xml:space="preserve">First, we fit a linear model using least squares on all the predictors in the training data. We found that the MSE calculated on the test data was 937604771. </w:t>
-      </w:r>
-      <w:r>
-        <w:rPr>
-          <w:rFonts w:ascii="Times New Roman" w:hAnsi="Times New Roman" w:cs="Times New Roman"/>
-          <w:sz w:val="22"/>
-          <w:szCs w:val="22"/>
-        </w:rPr>
-        <w:t>By looking at the coefficient values for the linear model, some of the dummy variables were not significant at an alpha value of 0.05 in predicting total charges, including ethnicity, emergency department indicator, and certain CCS diagnosis types.</w:t>
-      </w:r>
-      <w:r>
-        <w:rPr>
-          <w:rFonts w:ascii="Times New Roman" w:hAnsi="Times New Roman" w:cs="Times New Roman"/>
-          <w:sz w:val="22"/>
-          <w:szCs w:val="22"/>
-        </w:rPr>
-        <w:t xml:space="preserve"> </w:t>
-      </w:r>
-    </w:p>
-    <w:p>
-      <w:pPr>
-        <w:jc w:val="both"/>
-        <w:rPr>
-          <w:rFonts w:ascii="Times New Roman" w:hAnsi="Times New Roman" w:cs="Times New Roman"/>
-          <w:sz w:val="22"/>
-          <w:szCs w:val="22"/>
-        </w:rPr>
-      </w:pPr>
-    </w:p>
-    <w:p>
-      <w:pPr>
-        <w:jc w:val="both"/>
-        <w:rPr>
-          <w:rFonts w:ascii="Times New Roman" w:hAnsi="Times New Roman" w:cs="Times New Roman"/>
-          <w:sz w:val="22"/>
-          <w:szCs w:val="22"/>
-        </w:rPr>
-      </w:pPr>
-      <w:r>
-        <w:rPr>
-          <w:rFonts w:ascii="Times New Roman" w:hAnsi="Times New Roman" w:cs="Times New Roman"/>
-          <w:sz w:val="22"/>
-          <w:szCs w:val="22"/>
-        </w:rPr>
-        <w:t>Next, we fit two models on all the predictor variables using two different techniques that "shrink" the coefficient estimates towards zero, which reduces variance. We fit a ridge regression model on the training data. Alpha was held at a value of 0 and our final lambda value chosen by cross-validation was 5355.389</w:t>
-      </w:r>
-      <w:r>
-        <w:rPr>
-          <w:rFonts w:ascii="Times New Roman" w:hAnsi="Times New Roman" w:cs="Times New Roman"/>
-          <w:sz w:val="22"/>
-          <w:szCs w:val="22"/>
-        </w:rPr>
-        <w:t xml:space="preserve">. </w:t>
-      </w:r>
-      <w:r>
-        <w:rPr>
-          <w:rFonts w:ascii="Times New Roman" w:hAnsi="Times New Roman" w:cs="Times New Roman"/>
-          <w:sz w:val="22"/>
-          <w:szCs w:val="22"/>
-        </w:rPr>
-        <w:t>Using our test data, we found that test error</w:t>
-      </w:r>
-      <w:r>
-        <w:rPr>
-          <w:rFonts w:ascii="Times New Roman" w:hAnsi="Times New Roman" w:cs="Times New Roman"/>
-          <w:sz w:val="22"/>
-          <w:szCs w:val="22"/>
-        </w:rPr>
-        <w:t xml:space="preserve"> (MSE)</w:t>
-      </w:r>
-      <w:r>
-        <w:rPr>
-          <w:rFonts w:ascii="Times New Roman" w:hAnsi="Times New Roman" w:cs="Times New Roman"/>
-          <w:sz w:val="22"/>
-          <w:szCs w:val="22"/>
-        </w:rPr>
-        <w:t xml:space="preserve"> was 9790669585. Next, we fit a lasso model on the training data. Alpha was held at a value of 1 and our final lambda value chosen by cross-validation was 28.03162. Our test error was 937116653. </w:t>
-      </w:r>
-    </w:p>
-    <w:p>
-      <w:pPr>
-        <w:jc w:val="both"/>
-        <w:rPr>
-          <w:rFonts w:ascii="Times New Roman" w:hAnsi="Times New Roman" w:cs="Times New Roman"/>
-          <w:sz w:val="22"/>
-          <w:szCs w:val="22"/>
-        </w:rPr>
-      </w:pPr>
-    </w:p>
-    <w:p>
-      <w:pPr>
-        <w:jc w:val="both"/>
-        <w:rPr>
-          <w:rFonts w:ascii="Times New Roman" w:hAnsi="Times New Roman" w:cs="Times New Roman"/>
-          <w:sz w:val="22"/>
-          <w:szCs w:val="22"/>
-        </w:rPr>
-      </w:pPr>
-      <w:r>
-        <w:rPr>
-          <w:rFonts w:ascii="Times New Roman" w:hAnsi="Times New Roman" w:cs="Times New Roman"/>
-          <w:sz w:val="22"/>
-          <w:szCs w:val="22"/>
-        </w:rPr>
-        <w:t>We also fit a principle component regression (PCR) model on the training data with M chosen by cross validation. The PCR method constructs the first M principal components</w:t>
-      </w:r>
-      <w:r>
-        <w:rPr>
-          <w:rFonts w:ascii="Times New Roman" w:hAnsi="Times New Roman" w:cs="Times New Roman"/>
-          <w:sz w:val="22"/>
-          <w:szCs w:val="22"/>
-        </w:rPr>
-        <w:t>.</w:t>
-      </w:r>
-      <w:r>
-        <w:rPr>
-          <w:rFonts w:ascii="Times New Roman" w:hAnsi="Times New Roman" w:cs="Times New Roman"/>
-          <w:sz w:val="22"/>
-          <w:szCs w:val="22"/>
-        </w:rPr>
-        <w:t xml:space="preserve"> Our M-value was 87 and our test error was 937635353. </w:t>
-      </w:r>
-      <w:r>
-        <w:rPr>
-          <w:rFonts w:ascii="Times New Roman" w:hAnsi="Times New Roman" w:cs="Times New Roman"/>
-          <w:sz w:val="22"/>
-          <w:szCs w:val="22"/>
-        </w:rPr>
-        <w:t xml:space="preserve">A benefit of using PCR is that this method avoids multicollinearity between variables </w:t>
-      </w:r>
-      <w:r>
-        <w:rPr>
-          <w:rFonts w:ascii="Times New Roman" w:hAnsi="Times New Roman" w:cs="Times New Roman"/>
-          <w:sz w:val="22"/>
-          <w:szCs w:val="22"/>
-        </w:rPr>
-        <w:lastRenderedPageBreak/>
-        <w:t xml:space="preserve">in the dataset. A limitation of PCR is that there is no guarantee that </w:t>
-      </w:r>
-      <w:proofErr w:type="spellStart"/>
-      <w:r>
-        <w:rPr>
-          <w:rFonts w:ascii="Times New Roman" w:hAnsi="Times New Roman" w:cs="Times New Roman"/>
-          <w:sz w:val="22"/>
-          <w:szCs w:val="22"/>
-        </w:rPr>
-        <w:t>Z</w:t>
-      </w:r>
-      <w:r>
-        <w:rPr>
-          <w:rFonts w:ascii="Times New Roman" w:hAnsi="Times New Roman" w:cs="Times New Roman"/>
-          <w:sz w:val="22"/>
-          <w:szCs w:val="22"/>
-          <w:vertAlign w:val="subscript"/>
-        </w:rPr>
-        <w:softHyphen/>
-        <w:t>m</w:t>
-      </w:r>
-      <w:proofErr w:type="spellEnd"/>
-      <w:r>
-        <w:rPr>
-          <w:rFonts w:ascii="Times New Roman" w:hAnsi="Times New Roman" w:cs="Times New Roman"/>
-          <w:sz w:val="22"/>
-          <w:szCs w:val="22"/>
-        </w:rPr>
-        <w:softHyphen/>
-        <w:t xml:space="preserve"> are the best linear combinations of the variables in predicting the response. </w:t>
-      </w:r>
-    </w:p>
-    <w:p>
-      <w:pPr>
-        <w:jc w:val="both"/>
-        <w:rPr>
-          <w:rFonts w:ascii="Times New Roman" w:hAnsi="Times New Roman" w:cs="Times New Roman"/>
-          <w:sz w:val="22"/>
-          <w:szCs w:val="22"/>
-        </w:rPr>
-      </w:pPr>
-    </w:p>
-    <w:p>
-      <w:pPr>
-        <w:jc w:val="both"/>
-        <w:rPr>
-          <w:rFonts w:ascii="Times New Roman" w:hAnsi="Times New Roman" w:cs="Times New Roman"/>
-          <w:sz w:val="22"/>
-          <w:szCs w:val="22"/>
-        </w:rPr>
-      </w:pPr>
-      <w:r>
-        <w:rPr>
-          <w:rFonts w:ascii="Times New Roman" w:hAnsi="Times New Roman" w:cs="Times New Roman"/>
-          <w:sz w:val="22"/>
-          <w:szCs w:val="22"/>
-        </w:rPr>
-        <w:t xml:space="preserve">Lastly, we fit a GAM model to </w:t>
-      </w:r>
-      <w:r>
-        <w:rPr>
-          <w:rFonts w:ascii="Times New Roman" w:hAnsi="Times New Roman" w:cs="Times New Roman"/>
-          <w:sz w:val="22"/>
-          <w:szCs w:val="22"/>
-        </w:rPr>
-        <w:t xml:space="preserve">our training dataset. </w:t>
-      </w:r>
-      <w:r>
-        <w:rPr>
-          <w:rFonts w:ascii="Times New Roman" w:hAnsi="Times New Roman" w:cs="Times New Roman"/>
-          <w:sz w:val="22"/>
-          <w:szCs w:val="22"/>
-        </w:rPr>
-        <w:t xml:space="preserve">The benefit of using a GAM model is that it will automatically model non-linear relationships that standard linear regression would miss. </w:t>
-      </w:r>
-      <w:r>
-        <w:rPr>
-          <w:rFonts w:ascii="Times New Roman" w:hAnsi="Times New Roman" w:cs="Times New Roman"/>
-          <w:sz w:val="22"/>
-          <w:szCs w:val="22"/>
-        </w:rPr>
-        <w:t xml:space="preserve">S functions </w:t>
-      </w:r>
-      <w:r>
-        <w:rPr>
-          <w:rFonts w:ascii="Times New Roman" w:hAnsi="Times New Roman" w:cs="Times New Roman"/>
-          <w:sz w:val="22"/>
-          <w:szCs w:val="22"/>
-        </w:rPr>
-        <w:t xml:space="preserve">were </w:t>
-      </w:r>
-      <w:r>
-        <w:rPr>
-          <w:rFonts w:ascii="Times New Roman" w:hAnsi="Times New Roman" w:cs="Times New Roman"/>
-          <w:sz w:val="22"/>
-          <w:szCs w:val="22"/>
-        </w:rPr>
-        <w:t xml:space="preserve">applied to the three continuous variables in the model (total costs, length of stay, and birthweight). </w:t>
-      </w:r>
-    </w:p>
-    <w:p>
-      <w:pPr>
-        <w:jc w:val="both"/>
-        <w:rPr>
-          <w:rFonts w:ascii="Times New Roman" w:hAnsi="Times New Roman" w:cs="Times New Roman"/>
-          <w:sz w:val="22"/>
-          <w:szCs w:val="22"/>
-        </w:rPr>
-      </w:pPr>
-    </w:p>
-    <w:p>
-      <w:pPr>
-        <w:jc w:val="both"/>
-        <w:rPr>
-          <w:rFonts w:ascii="Times New Roman" w:hAnsi="Times New Roman" w:cs="Times New Roman"/>
-          <w:sz w:val="22"/>
-          <w:szCs w:val="22"/>
-        </w:rPr>
-      </w:pPr>
-      <w:r>
-        <w:rPr>
-          <w:rFonts w:ascii="Times New Roman" w:hAnsi="Times New Roman" w:cs="Times New Roman"/>
-          <w:sz w:val="22"/>
-          <w:szCs w:val="22"/>
-        </w:rPr>
-        <w:t>The best model for</w:t>
-      </w:r>
-      <w:r>
-        <w:rPr>
-          <w:rFonts w:ascii="Times New Roman" w:hAnsi="Times New Roman" w:cs="Times New Roman"/>
-          <w:sz w:val="22"/>
-          <w:szCs w:val="22"/>
-        </w:rPr>
-        <w:t xml:space="preserve"> predicting total charges was PCR</w:t>
-      </w:r>
-      <w:r>
-        <w:rPr>
-          <w:rFonts w:ascii="Times New Roman" w:hAnsi="Times New Roman" w:cs="Times New Roman"/>
-          <w:sz w:val="22"/>
-          <w:szCs w:val="22"/>
-        </w:rPr>
-        <w:t xml:space="preserve">. This model was chosen because </w:t>
-      </w:r>
-      <w:r>
-        <w:rPr>
-          <w:rFonts w:ascii="Times New Roman" w:hAnsi="Times New Roman" w:cs="Times New Roman"/>
-          <w:sz w:val="22"/>
-          <w:szCs w:val="22"/>
-        </w:rPr>
-        <w:t xml:space="preserve">it has the smallest </w:t>
-      </w:r>
-      <w:r>
-        <w:rPr>
-          <w:rFonts w:ascii="Times New Roman" w:hAnsi="Times New Roman" w:cs="Times New Roman"/>
-          <w:sz w:val="22"/>
-          <w:szCs w:val="22"/>
-        </w:rPr>
-        <w:t xml:space="preserve">cross validation </w:t>
-      </w:r>
-      <w:r>
-        <w:rPr>
-          <w:rFonts w:ascii="Times New Roman" w:hAnsi="Times New Roman" w:cs="Times New Roman"/>
-          <w:sz w:val="22"/>
-          <w:szCs w:val="22"/>
-        </w:rPr>
-        <w:t>RMSE</w:t>
-      </w:r>
-      <w:r>
-        <w:rPr>
-          <w:rFonts w:ascii="Times New Roman" w:hAnsi="Times New Roman" w:cs="Times New Roman"/>
-          <w:sz w:val="22"/>
-          <w:szCs w:val="22"/>
-        </w:rPr>
-        <w:t xml:space="preserve">, a </w:t>
-      </w:r>
-      <w:r>
-        <w:rPr>
-          <w:rFonts w:ascii="Times New Roman" w:hAnsi="Times New Roman" w:cs="Times New Roman"/>
-          <w:sz w:val="22"/>
-          <w:szCs w:val="22"/>
-        </w:rPr>
-        <w:t>value of 28173.68 (</w:t>
-      </w:r>
-      <w:r>
-        <w:rPr>
-          <w:rFonts w:ascii="Times New Roman" w:hAnsi="Times New Roman" w:cs="Times New Roman"/>
-          <w:sz w:val="22"/>
-          <w:szCs w:val="22"/>
-        </w:rPr>
-        <w:t>Figure 3</w:t>
-      </w:r>
-      <w:r>
-        <w:rPr>
-          <w:rFonts w:ascii="Times New Roman" w:hAnsi="Times New Roman" w:cs="Times New Roman"/>
-          <w:sz w:val="22"/>
-          <w:szCs w:val="22"/>
-        </w:rPr>
-        <w:t>). For the PCR model, 85.69% of the variance in total charges is explained by the predictors in the model.</w:t>
-      </w:r>
-      <w:r>
-        <w:rPr>
-          <w:rFonts w:ascii="Times New Roman" w:hAnsi="Times New Roman" w:cs="Times New Roman"/>
-          <w:sz w:val="22"/>
-          <w:szCs w:val="22"/>
-        </w:rPr>
-        <w:t xml:space="preserve"> </w:t>
-      </w:r>
-      <w:r>
-        <w:rPr>
-          <w:rFonts w:ascii="Times New Roman" w:hAnsi="Times New Roman" w:cs="Times New Roman"/>
-          <w:sz w:val="22"/>
-          <w:szCs w:val="22"/>
-        </w:rPr>
-        <w:t xml:space="preserve">The </w:t>
-      </w:r>
-      <w:r>
-        <w:rPr>
-          <w:rFonts w:ascii="Times New Roman" w:hAnsi="Times New Roman" w:cs="Times New Roman"/>
-          <w:sz w:val="22"/>
-          <w:szCs w:val="22"/>
-        </w:rPr>
-        <w:t xml:space="preserve">number of components in the model was 87. </w:t>
-      </w:r>
-      <w:r>
-        <w:rPr>
-          <w:rFonts w:ascii="Times New Roman" w:hAnsi="Times New Roman" w:cs="Times New Roman"/>
-          <w:sz w:val="22"/>
-          <w:szCs w:val="22"/>
-        </w:rPr>
-        <w:t xml:space="preserve">The RMSE value of the lasso regression model and linear regression model were very close to the PCR model. </w:t>
-      </w:r>
-    </w:p>
-    <w:p>
-      <w:pPr>
-        <w:jc w:val="both"/>
-        <w:rPr>
-          <w:rFonts w:ascii="Times New Roman" w:hAnsi="Times New Roman" w:cs="Times New Roman"/>
-          <w:sz w:val="22"/>
-          <w:szCs w:val="22"/>
-        </w:rPr>
-      </w:pPr>
-    </w:p>
-    <w:p>
-      <w:pPr>
-        <w:jc w:val="both"/>
-        <w:rPr>
-          <w:rFonts w:ascii="Times New Roman" w:hAnsi="Times New Roman" w:cs="Times New Roman"/>
-          <w:sz w:val="22"/>
-          <w:szCs w:val="22"/>
-        </w:rPr>
-      </w:pPr>
-      <w:r>
-        <w:rPr>
-          <w:rFonts w:ascii="Times New Roman" w:hAnsi="Times New Roman" w:cs="Times New Roman"/>
-          <w:sz w:val="22"/>
-          <w:szCs w:val="22"/>
-        </w:rPr>
-        <w:t xml:space="preserve">For the PCR model, </w:t>
-      </w:r>
-      <w:r>
-        <w:rPr>
-          <w:rFonts w:ascii="Times New Roman" w:hAnsi="Times New Roman" w:cs="Times New Roman"/>
-          <w:sz w:val="22"/>
-          <w:szCs w:val="22"/>
-        </w:rPr>
-        <w:t xml:space="preserve">the top 10 </w:t>
-      </w:r>
-      <w:r>
-        <w:rPr>
-          <w:rFonts w:ascii="Times New Roman" w:hAnsi="Times New Roman" w:cs="Times New Roman"/>
-          <w:sz w:val="22"/>
-          <w:szCs w:val="22"/>
-        </w:rPr>
-        <w:t xml:space="preserve">variables </w:t>
-      </w:r>
-      <w:r>
-        <w:rPr>
-          <w:rFonts w:ascii="Times New Roman" w:hAnsi="Times New Roman" w:cs="Times New Roman"/>
-          <w:sz w:val="22"/>
-          <w:szCs w:val="22"/>
-        </w:rPr>
-        <w:t xml:space="preserve">that </w:t>
-      </w:r>
-      <w:r>
-        <w:rPr>
-          <w:rFonts w:ascii="Times New Roman" w:hAnsi="Times New Roman" w:cs="Times New Roman"/>
-          <w:sz w:val="22"/>
-          <w:szCs w:val="22"/>
-        </w:rPr>
-        <w:t>played important roles in predicting a patient’s total charges</w:t>
-      </w:r>
-      <w:r>
-        <w:rPr>
-          <w:rFonts w:ascii="Times New Roman" w:hAnsi="Times New Roman" w:cs="Times New Roman"/>
-          <w:sz w:val="22"/>
-          <w:szCs w:val="22"/>
-        </w:rPr>
-        <w:t xml:space="preserve"> are displayed in Figure 4</w:t>
-      </w:r>
-      <w:r>
-        <w:rPr>
-          <w:rFonts w:ascii="Times New Roman" w:hAnsi="Times New Roman" w:cs="Times New Roman"/>
-          <w:sz w:val="22"/>
-          <w:szCs w:val="22"/>
-        </w:rPr>
-        <w:t>.</w:t>
-      </w:r>
-      <w:r>
-        <w:rPr>
-          <w:rFonts w:ascii="Times New Roman" w:hAnsi="Times New Roman" w:cs="Times New Roman"/>
-          <w:sz w:val="22"/>
-          <w:szCs w:val="22"/>
-        </w:rPr>
-        <w:t xml:space="preserve"> These variables were chosen using the </w:t>
-      </w:r>
-      <w:proofErr w:type="spellStart"/>
-      <w:proofErr w:type="gramStart"/>
-      <w:r>
-        <w:rPr>
-          <w:rFonts w:ascii="Times New Roman" w:hAnsi="Times New Roman" w:cs="Times New Roman"/>
-          <w:sz w:val="22"/>
-          <w:szCs w:val="22"/>
-        </w:rPr>
-        <w:t>varImp</w:t>
-      </w:r>
-      <w:proofErr w:type="spellEnd"/>
-      <w:r>
-        <w:rPr>
-          <w:rFonts w:ascii="Times New Roman" w:hAnsi="Times New Roman" w:cs="Times New Roman"/>
-          <w:sz w:val="22"/>
-          <w:szCs w:val="22"/>
-        </w:rPr>
-        <w:t>(</w:t>
-      </w:r>
-      <w:proofErr w:type="gramEnd"/>
-      <w:r>
-        <w:rPr>
-          <w:rFonts w:ascii="Times New Roman" w:hAnsi="Times New Roman" w:cs="Times New Roman"/>
-          <w:sz w:val="22"/>
-          <w:szCs w:val="22"/>
-        </w:rPr>
-        <w:t xml:space="preserve">) function, which automatically chooses a measure of variable importance that is appropriate for given </w:t>
-      </w:r>
-      <w:r>
-        <w:rPr>
-          <w:rFonts w:ascii="Times New Roman" w:hAnsi="Times New Roman" w:cs="Times New Roman"/>
-          <w:sz w:val="22"/>
-          <w:szCs w:val="22"/>
-        </w:rPr>
-        <w:t>algorithms</w:t>
-      </w:r>
-      <w:r>
-        <w:rPr>
-          <w:rFonts w:ascii="Times New Roman" w:hAnsi="Times New Roman" w:cs="Times New Roman"/>
-          <w:sz w:val="22"/>
-          <w:szCs w:val="22"/>
-        </w:rPr>
-        <w:t xml:space="preserve">. </w:t>
-      </w:r>
-      <w:r>
-        <w:rPr>
-          <w:rFonts w:ascii="Times New Roman" w:hAnsi="Times New Roman" w:cs="Times New Roman"/>
-          <w:sz w:val="22"/>
-          <w:szCs w:val="22"/>
-        </w:rPr>
-        <w:t xml:space="preserve">The top </w:t>
-      </w:r>
-      <w:r>
-        <w:rPr>
-          <w:rFonts w:ascii="Times New Roman" w:hAnsi="Times New Roman" w:cs="Times New Roman"/>
-          <w:sz w:val="22"/>
-          <w:szCs w:val="22"/>
-        </w:rPr>
-        <w:t>five</w:t>
-      </w:r>
-      <w:r>
-        <w:rPr>
-          <w:rFonts w:ascii="Times New Roman" w:hAnsi="Times New Roman" w:cs="Times New Roman"/>
-          <w:sz w:val="22"/>
-          <w:szCs w:val="22"/>
-        </w:rPr>
-        <w:t xml:space="preserve"> variables </w:t>
-      </w:r>
-      <w:r>
-        <w:rPr>
-          <w:rFonts w:ascii="Times New Roman" w:hAnsi="Times New Roman" w:cs="Times New Roman"/>
-          <w:sz w:val="22"/>
-          <w:szCs w:val="22"/>
-        </w:rPr>
-        <w:t xml:space="preserve">included length of stay, total costs, APR risk of mortality (major), APR risk of mortality (minor), and the APR severity of illness code. </w:t>
-      </w:r>
-      <w:r>
-        <w:rPr>
-          <w:rFonts w:ascii="Times New Roman" w:hAnsi="Times New Roman" w:cs="Times New Roman"/>
-          <w:sz w:val="22"/>
-          <w:szCs w:val="22"/>
-        </w:rPr>
-        <w:t xml:space="preserve">The greatest importance in predicting total healthcare charges was length of stay in the hospital, which </w:t>
-      </w:r>
-      <w:r>
-        <w:rPr>
-          <w:rFonts w:ascii="Times New Roman" w:hAnsi="Times New Roman" w:cs="Times New Roman"/>
-          <w:sz w:val="22"/>
-          <w:szCs w:val="22"/>
-        </w:rPr>
-        <w:t>aligns with the linear relationship depicted in Figure 1.</w:t>
-      </w:r>
-    </w:p>
-    <w:p>
-      <w:pPr>
-        <w:jc w:val="both"/>
-        <w:rPr>
-          <w:rFonts w:ascii="Times New Roman" w:hAnsi="Times New Roman" w:cs="Times New Roman"/>
-          <w:sz w:val="22"/>
-          <w:szCs w:val="22"/>
-        </w:rPr>
-      </w:pPr>
-    </w:p>
-    <w:p>
-      <w:pPr>
-        <w:jc w:val="both"/>
-        <w:rPr>
-          <w:rFonts w:ascii="Times New Roman" w:hAnsi="Times New Roman" w:cs="Times New Roman"/>
-          <w:sz w:val="22"/>
-          <w:szCs w:val="22"/>
-        </w:rPr>
-      </w:pPr>
-      <w:r>
-        <w:rPr>
-          <w:rFonts w:ascii="Times New Roman" w:hAnsi="Times New Roman" w:cs="Times New Roman"/>
-          <w:sz w:val="22"/>
-          <w:szCs w:val="22"/>
-        </w:rPr>
-        <w:t>Limitations of this analysis included</w:t>
-      </w:r>
-      <w:r>
-        <w:rPr>
-          <w:rFonts w:ascii="Times New Roman" w:hAnsi="Times New Roman" w:cs="Times New Roman"/>
-          <w:sz w:val="22"/>
-          <w:szCs w:val="22"/>
-        </w:rPr>
-        <w:t xml:space="preserve"> that</w:t>
-      </w:r>
-      <w:r>
-        <w:rPr>
-          <w:rFonts w:ascii="Times New Roman" w:hAnsi="Times New Roman" w:cs="Times New Roman"/>
-          <w:sz w:val="22"/>
-          <w:szCs w:val="22"/>
-        </w:rPr>
-        <w:t xml:space="preserve"> non-significant variables were included in model</w:t>
-      </w:r>
-      <w:r>
-        <w:rPr>
-          <w:rFonts w:ascii="Times New Roman" w:hAnsi="Times New Roman" w:cs="Times New Roman"/>
-          <w:sz w:val="22"/>
-          <w:szCs w:val="22"/>
-        </w:rPr>
-        <w:t xml:space="preserve">s in an effort to compare models, by first including all predictors in model building. </w:t>
-      </w:r>
-      <w:r>
-        <w:rPr>
-          <w:rFonts w:ascii="Times New Roman" w:hAnsi="Times New Roman" w:cs="Times New Roman"/>
-          <w:sz w:val="22"/>
-          <w:szCs w:val="22"/>
-        </w:rPr>
-        <w:t>Thus, if we were to drop variables that are neither clinically meaningful nor significant, this may have created more parsimonious models.</w:t>
-      </w:r>
-      <w:r>
-        <w:rPr>
-          <w:rFonts w:ascii="Times New Roman" w:hAnsi="Times New Roman" w:cs="Times New Roman"/>
-          <w:sz w:val="22"/>
-          <w:szCs w:val="22"/>
-        </w:rPr>
-        <w:t xml:space="preserve"> Additionally, the highest R^2 value was 85.69%</w:t>
-      </w:r>
-      <w:r>
-        <w:rPr>
-          <w:rFonts w:ascii="Times New Roman" w:hAnsi="Times New Roman" w:cs="Times New Roman"/>
-          <w:sz w:val="22"/>
-          <w:szCs w:val="22"/>
-        </w:rPr>
-        <w:t xml:space="preserve">. The remaining variance of total charges are thus unexplained and may be due to variables that were dropped (such as patient’s </w:t>
-      </w:r>
-      <w:proofErr w:type="spellStart"/>
-      <w:r>
-        <w:rPr>
-          <w:rFonts w:ascii="Times New Roman" w:hAnsi="Times New Roman" w:cs="Times New Roman"/>
-          <w:sz w:val="22"/>
-          <w:szCs w:val="22"/>
-        </w:rPr>
-        <w:t>zipcode</w:t>
-      </w:r>
-      <w:proofErr w:type="spellEnd"/>
-      <w:r>
-        <w:rPr>
-          <w:rFonts w:ascii="Times New Roman" w:hAnsi="Times New Roman" w:cs="Times New Roman"/>
-          <w:sz w:val="22"/>
-          <w:szCs w:val="22"/>
-        </w:rPr>
-        <w:t xml:space="preserve">) or by features not collected in this dataset. </w:t>
-      </w:r>
-      <w:bookmarkStart w:id="0" w:name="_GoBack"/>
-      <w:bookmarkEnd w:id="0"/>
-    </w:p>
-    <w:p>
-      <w:pPr>
-        <w:jc w:val="both"/>
-        <w:rPr>
-          <w:rFonts w:ascii="Times New Roman" w:hAnsi="Times New Roman" w:cs="Times New Roman"/>
-          <w:sz w:val="22"/>
-          <w:szCs w:val="22"/>
-        </w:rPr>
-      </w:pPr>
-    </w:p>
-    <w:p>
-      <w:pPr>
-        <w:jc w:val="both"/>
-        <w:rPr>
-          <w:rFonts w:ascii="Times New Roman" w:hAnsi="Times New Roman" w:cs="Times New Roman"/>
-          <w:b/>
-          <w:bCs/>
-          <w:sz w:val="22"/>
-          <w:szCs w:val="22"/>
-          <w:u w:val="single"/>
-        </w:rPr>
-      </w:pPr>
-      <w:r>
-        <w:rPr>
-          <w:rFonts w:ascii="Times New Roman" w:hAnsi="Times New Roman" w:cs="Times New Roman"/>
-          <w:b/>
-          <w:bCs/>
-          <w:sz w:val="22"/>
-          <w:szCs w:val="22"/>
-          <w:u w:val="single"/>
-        </w:rPr>
-        <w:t>Conclusion</w:t>
-      </w:r>
-    </w:p>
-    <w:p>
-      <w:pPr>
-        <w:jc w:val="both"/>
-        <w:rPr>
-          <w:rFonts w:ascii="Times New Roman" w:hAnsi="Times New Roman" w:cs="Times New Roman"/>
-          <w:sz w:val="22"/>
-          <w:szCs w:val="22"/>
-        </w:rPr>
-      </w:pPr>
-      <w:r>
-        <w:rPr>
-          <w:rFonts w:ascii="Times New Roman" w:hAnsi="Times New Roman" w:cs="Times New Roman"/>
-          <w:sz w:val="22"/>
-          <w:szCs w:val="22"/>
-        </w:rPr>
-        <w:t xml:space="preserve">Among the linear, regularized linear, and nonlinear models, the PCR model best predicted total healthcare charges of patients at time of discharge. </w:t>
-      </w:r>
-    </w:p>
-    <w:p>
-      <w:pPr>
-        <w:jc w:val="both"/>
-        <w:rPr>
-          <w:rFonts w:ascii="Times New Roman" w:hAnsi="Times New Roman" w:cs="Times New Roman"/>
-          <w:b/>
-          <w:bCs/>
-          <w:sz w:val="22"/>
-          <w:szCs w:val="22"/>
-          <w:u w:val="single"/>
-        </w:rPr>
-      </w:pPr>
-    </w:p>
-    <w:p>
-      <w:pPr>
-        <w:jc w:val="both"/>
-        <w:rPr>
-          <w:rFonts w:ascii="Times New Roman" w:hAnsi="Times New Roman" w:cs="Times New Roman"/>
-          <w:b/>
-          <w:bCs/>
-          <w:sz w:val="22"/>
-          <w:szCs w:val="22"/>
-          <w:u w:val="single"/>
-        </w:rPr>
-      </w:pPr>
     </w:p>
     <w:p>
       <w:pPr>
@@ -3826,7 +3070,6 @@
                 <w:sz w:val="18"/>
                 <w:szCs w:val="18"/>
               </w:rPr>
-              <w:lastRenderedPageBreak/>
               <w:t xml:space="preserve">St </w:t>
             </w:r>
             <w:proofErr w:type="spellStart"/>
@@ -4919,6 +4162,7 @@
                 <w:sz w:val="18"/>
                 <w:szCs w:val="18"/>
               </w:rPr>
+              <w:lastRenderedPageBreak/>
               <w:t>Brooklyn Hospital Center - Downtown Campus</w:t>
             </w:r>
           </w:p>
@@ -6171,9 +5415,9 @@
           <w:szCs w:val="22"/>
         </w:rPr>
         <w:drawing>
-          <wp:inline distT="0" distB="0" distL="0" distR="0" wp14:anchorId="44E3174B" wp14:editId="51A13B98">
-            <wp:extent cx="3755682" cy="2351314"/>
-            <wp:effectExtent l="0" t="0" r="3810" b="0"/>
+          <wp:inline distT="0" distB="0" distL="0" distR="0" wp14:anchorId="537FDFB2" wp14:editId="40CE71ED">
+            <wp:extent cx="3461657" cy="2167235"/>
+            <wp:effectExtent l="0" t="0" r="0" b="5080"/>
             <wp:docPr id="4" name="Picture 4"/>
             <wp:cNvGraphicFramePr>
               <a:graphicFrameLocks xmlns:a="http://schemas.openxmlformats.org/drawingml/2006/main" noChangeAspect="1"/>
@@ -6194,7 +5438,7 @@
                   <pic:spPr>
                     <a:xfrm>
                       <a:off x="0" y="0"/>
-                      <a:ext cx="3768370" cy="2359258"/>
+                      <a:ext cx="3482787" cy="2180464"/>
                     </a:xfrm>
                     <a:prstGeom prst="rect">
                       <a:avLst/>
@@ -6238,13 +5482,12 @@
           <w:bCs/>
           <w:sz w:val="22"/>
           <w:szCs w:val="22"/>
-          <w:u w:val="single"/>
         </w:rPr>
       </w:pPr>
     </w:p>
     <w:p>
       <w:pPr>
-        <w:jc w:val="both"/>
+        <w:jc w:val="center"/>
         <w:rPr>
           <w:rFonts w:ascii="Times New Roman" w:hAnsi="Times New Roman" w:cs="Times New Roman"/>
           <w:b/>
@@ -6281,7 +5524,7 @@
     </w:p>
     <w:p>
       <w:pPr>
-        <w:jc w:val="both"/>
+        <w:jc w:val="center"/>
         <w:rPr>
           <w:rFonts w:ascii="Times New Roman" w:hAnsi="Times New Roman" w:cs="Times New Roman"/>
           <w:b/>
@@ -6300,11 +5543,10 @@
           <w:sz w:val="22"/>
           <w:szCs w:val="22"/>
         </w:rPr>
-        <w:lastRenderedPageBreak/>
         <w:drawing>
-          <wp:inline distT="0" distB="0" distL="0" distR="0" wp14:anchorId="4D8AB181" wp14:editId="0F2E51F2">
-            <wp:extent cx="3617629" cy="2056946"/>
-            <wp:effectExtent l="0" t="0" r="1905" b="635"/>
+          <wp:inline distT="0" distB="0" distL="0" distR="0" wp14:anchorId="3242DF2D" wp14:editId="490DFDB8">
+            <wp:extent cx="3374571" cy="1918746"/>
+            <wp:effectExtent l="0" t="0" r="3810" b="0"/>
             <wp:docPr id="2" name="Picture 2"/>
             <wp:cNvGraphicFramePr>
               <a:graphicFrameLocks xmlns:a="http://schemas.openxmlformats.org/drawingml/2006/main" noChangeAspect="1"/>
@@ -6331,7 +5573,7 @@
                   <pic:spPr>
                     <a:xfrm>
                       <a:off x="0" y="0"/>
-                      <a:ext cx="3649683" cy="2075172"/>
+                      <a:ext cx="3421480" cy="1945418"/>
                     </a:xfrm>
                     <a:prstGeom prst="rect">
                       <a:avLst/>
@@ -6352,6 +5594,17 @@
         <w:jc w:val="both"/>
         <w:rPr>
           <w:rFonts w:ascii="Times New Roman" w:hAnsi="Times New Roman" w:cs="Times New Roman"/>
+          <w:sz w:val="22"/>
+          <w:szCs w:val="22"/>
+          <w:u w:val="single"/>
+        </w:rPr>
+      </w:pPr>
+    </w:p>
+    <w:p>
+      <w:pPr>
+        <w:jc w:val="both"/>
+        <w:rPr>
+          <w:rFonts w:ascii="Times New Roman" w:hAnsi="Times New Roman" w:cs="Times New Roman"/>
           <w:b/>
           <w:bCs/>
           <w:sz w:val="22"/>
@@ -6359,12 +5612,888 @@
           <w:u w:val="single"/>
         </w:rPr>
       </w:pPr>
+      <w:r>
+        <w:rPr>
+          <w:rFonts w:ascii="Times New Roman" w:hAnsi="Times New Roman" w:cs="Times New Roman"/>
+          <w:b/>
+          <w:bCs/>
+          <w:sz w:val="22"/>
+          <w:szCs w:val="22"/>
+          <w:u w:val="single"/>
+        </w:rPr>
+        <w:t xml:space="preserve">Models </w:t>
+      </w:r>
     </w:p>
     <w:p>
       <w:pPr>
         <w:jc w:val="both"/>
         <w:rPr>
           <w:rFonts w:ascii="Times New Roman" w:hAnsi="Times New Roman" w:cs="Times New Roman"/>
+          <w:sz w:val="22"/>
+          <w:szCs w:val="22"/>
+        </w:rPr>
+      </w:pPr>
+      <w:r>
+        <w:rPr>
+          <w:rFonts w:ascii="Times New Roman" w:hAnsi="Times New Roman" w:cs="Times New Roman"/>
+          <w:sz w:val="22"/>
+          <w:szCs w:val="22"/>
+        </w:rPr>
+        <w:t>We fit 5 different models using cross validation to determine which model would fit the data best</w:t>
+      </w:r>
+      <w:r>
+        <w:rPr>
+          <w:rFonts w:ascii="Times New Roman" w:hAnsi="Times New Roman" w:cs="Times New Roman"/>
+          <w:sz w:val="22"/>
+          <w:szCs w:val="22"/>
+        </w:rPr>
+        <w:t xml:space="preserve">: </w:t>
+      </w:r>
+    </w:p>
+    <w:p>
+      <w:pPr>
+        <w:pStyle w:val="ListParagraph"/>
+        <w:numPr>
+          <w:ilvl w:val="0"/>
+          <w:numId w:val="3"/>
+        </w:numPr>
+        <w:jc w:val="both"/>
+        <w:rPr>
+          <w:rFonts w:ascii="Times New Roman" w:hAnsi="Times New Roman" w:cs="Times New Roman"/>
+          <w:sz w:val="22"/>
+          <w:szCs w:val="22"/>
+        </w:rPr>
+      </w:pPr>
+      <w:r>
+        <w:rPr>
+          <w:rFonts w:ascii="Times New Roman" w:hAnsi="Times New Roman" w:cs="Times New Roman"/>
+          <w:sz w:val="22"/>
+          <w:szCs w:val="22"/>
+        </w:rPr>
+        <w:t>One l</w:t>
+      </w:r>
+      <w:r>
+        <w:rPr>
+          <w:rFonts w:ascii="Times New Roman" w:hAnsi="Times New Roman" w:cs="Times New Roman"/>
+          <w:sz w:val="22"/>
+          <w:szCs w:val="22"/>
+        </w:rPr>
+        <w:t>inear model</w:t>
+      </w:r>
+      <w:r>
+        <w:rPr>
+          <w:rFonts w:ascii="Times New Roman" w:hAnsi="Times New Roman" w:cs="Times New Roman"/>
+          <w:sz w:val="22"/>
+          <w:szCs w:val="22"/>
+        </w:rPr>
+        <w:t xml:space="preserve">, </w:t>
+      </w:r>
+    </w:p>
+    <w:p>
+      <w:pPr>
+        <w:pStyle w:val="ListParagraph"/>
+        <w:numPr>
+          <w:ilvl w:val="0"/>
+          <w:numId w:val="3"/>
+        </w:numPr>
+        <w:jc w:val="both"/>
+        <w:rPr>
+          <w:rFonts w:ascii="Times New Roman" w:hAnsi="Times New Roman" w:cs="Times New Roman"/>
+          <w:sz w:val="22"/>
+          <w:szCs w:val="22"/>
+        </w:rPr>
+      </w:pPr>
+      <w:r>
+        <w:rPr>
+          <w:rFonts w:ascii="Times New Roman" w:hAnsi="Times New Roman" w:cs="Times New Roman"/>
+          <w:sz w:val="22"/>
+          <w:szCs w:val="22"/>
+        </w:rPr>
+        <w:t>Three r</w:t>
+      </w:r>
+      <w:r>
+        <w:rPr>
+          <w:rFonts w:ascii="Times New Roman" w:hAnsi="Times New Roman" w:cs="Times New Roman"/>
+          <w:sz w:val="22"/>
+          <w:szCs w:val="22"/>
+        </w:rPr>
+        <w:t>egularized linear models (Lasso regression, Ridge regression, PCR)</w:t>
+      </w:r>
+      <w:r>
+        <w:rPr>
+          <w:rFonts w:ascii="Times New Roman" w:hAnsi="Times New Roman" w:cs="Times New Roman"/>
+          <w:sz w:val="22"/>
+          <w:szCs w:val="22"/>
+        </w:rPr>
+        <w:t>, and</w:t>
+      </w:r>
+    </w:p>
+    <w:p>
+      <w:pPr>
+        <w:pStyle w:val="ListParagraph"/>
+        <w:numPr>
+          <w:ilvl w:val="0"/>
+          <w:numId w:val="3"/>
+        </w:numPr>
+        <w:jc w:val="both"/>
+        <w:rPr>
+          <w:rFonts w:ascii="Times New Roman" w:hAnsi="Times New Roman" w:cs="Times New Roman"/>
+          <w:sz w:val="22"/>
+          <w:szCs w:val="22"/>
+        </w:rPr>
+      </w:pPr>
+      <w:r>
+        <w:rPr>
+          <w:rFonts w:ascii="Times New Roman" w:hAnsi="Times New Roman" w:cs="Times New Roman"/>
+          <w:sz w:val="22"/>
+          <w:szCs w:val="22"/>
+        </w:rPr>
+        <w:t>One n</w:t>
+      </w:r>
+      <w:r>
+        <w:rPr>
+          <w:rFonts w:ascii="Times New Roman" w:hAnsi="Times New Roman" w:cs="Times New Roman"/>
+          <w:sz w:val="22"/>
+          <w:szCs w:val="22"/>
+        </w:rPr>
+        <w:t>on-linear model (Generalized Additive Model)</w:t>
+      </w:r>
+      <w:r>
+        <w:rPr>
+          <w:rFonts w:ascii="Times New Roman" w:hAnsi="Times New Roman" w:cs="Times New Roman"/>
+          <w:sz w:val="22"/>
+          <w:szCs w:val="22"/>
+        </w:rPr>
+        <w:t xml:space="preserve">. </w:t>
+      </w:r>
+    </w:p>
+    <w:p>
+      <w:pPr>
+        <w:jc w:val="both"/>
+        <w:rPr>
+          <w:rFonts w:ascii="Times New Roman" w:hAnsi="Times New Roman" w:cs="Times New Roman"/>
+          <w:sz w:val="22"/>
+          <w:szCs w:val="22"/>
+        </w:rPr>
+      </w:pPr>
+    </w:p>
+    <w:p>
+      <w:pPr>
+        <w:jc w:val="both"/>
+        <w:rPr>
+          <w:rFonts w:ascii="Times New Roman" w:hAnsi="Times New Roman" w:cs="Times New Roman"/>
+          <w:sz w:val="22"/>
+          <w:szCs w:val="22"/>
+        </w:rPr>
+      </w:pPr>
+      <w:r>
+        <w:rPr>
+          <w:rFonts w:ascii="Times New Roman" w:hAnsi="Times New Roman" w:cs="Times New Roman"/>
+          <w:sz w:val="22"/>
+          <w:szCs w:val="22"/>
+        </w:rPr>
+        <w:t xml:space="preserve">Predictor variables included: 1) hospital county (Manhattan, Bronx, King's County, Richmond County, and Queens), 2) hospital facility, 3)gender, 4) race, 5) ethnicity, 6) length of stay, 7) type of admission, 8) APR severity of illness code, 9) APR medical-surgical description (medical or surgical), 10) type of payment, 11) birth weight, 12) emergency department indicator, 13) APR risk of mortality, 14) total costs, and 15) type of CCS diagnosis. All categorical variables were made into dummy variables. Three predictors were continuous (length of stay, birthweight, and total costs) as well as the outcome </w:t>
+      </w:r>
+      <w:r>
+        <w:rPr>
+          <w:rFonts w:ascii="Times New Roman" w:hAnsi="Times New Roman" w:cs="Times New Roman"/>
+          <w:sz w:val="22"/>
+          <w:szCs w:val="22"/>
+        </w:rPr>
+        <w:t>variable (</w:t>
+      </w:r>
+      <w:r>
+        <w:rPr>
+          <w:rFonts w:ascii="Times New Roman" w:hAnsi="Times New Roman" w:cs="Times New Roman"/>
+          <w:sz w:val="22"/>
+          <w:szCs w:val="22"/>
+        </w:rPr>
+        <w:t>total charges).</w:t>
+      </w:r>
+    </w:p>
+    <w:p>
+      <w:pPr>
+        <w:jc w:val="both"/>
+        <w:rPr>
+          <w:rFonts w:ascii="Times New Roman" w:hAnsi="Times New Roman" w:cs="Times New Roman"/>
+          <w:sz w:val="22"/>
+          <w:szCs w:val="22"/>
+        </w:rPr>
+      </w:pPr>
+    </w:p>
+    <w:p>
+      <w:pPr>
+        <w:jc w:val="both"/>
+        <w:rPr>
+          <w:rFonts w:ascii="Times New Roman" w:hAnsi="Times New Roman" w:cs="Times New Roman"/>
+          <w:sz w:val="22"/>
+          <w:szCs w:val="22"/>
+        </w:rPr>
+      </w:pPr>
+      <w:r>
+        <w:rPr>
+          <w:rFonts w:ascii="Times New Roman" w:hAnsi="Times New Roman" w:cs="Times New Roman"/>
+          <w:sz w:val="22"/>
+          <w:szCs w:val="22"/>
+        </w:rPr>
+        <w:t>Our dataset (92 predictors total</w:t>
+      </w:r>
+      <w:r>
+        <w:rPr>
+          <w:rFonts w:ascii="Times New Roman" w:hAnsi="Times New Roman" w:cs="Times New Roman"/>
+          <w:sz w:val="22"/>
+          <w:szCs w:val="22"/>
+        </w:rPr>
+        <w:t xml:space="preserve">, </w:t>
+      </w:r>
+      <w:r>
+        <w:rPr>
+          <w:rFonts w:ascii="Times New Roman" w:hAnsi="Times New Roman" w:cs="Times New Roman"/>
+          <w:sz w:val="22"/>
+          <w:szCs w:val="22"/>
+        </w:rPr>
+        <w:t>with dummy variables</w:t>
+      </w:r>
+      <w:r>
+        <w:rPr>
+          <w:rFonts w:ascii="Times New Roman" w:hAnsi="Times New Roman" w:cs="Times New Roman"/>
+          <w:sz w:val="22"/>
+          <w:szCs w:val="22"/>
+        </w:rPr>
+        <w:t xml:space="preserve">) was partitioned into a training and test data set. Five models were fitted using the training data and </w:t>
+      </w:r>
+      <w:r>
+        <w:rPr>
+          <w:rFonts w:ascii="Times New Roman" w:hAnsi="Times New Roman" w:cs="Times New Roman"/>
+          <w:sz w:val="22"/>
+          <w:szCs w:val="22"/>
+        </w:rPr>
+        <w:t>the</w:t>
+      </w:r>
+      <w:r>
+        <w:rPr>
+          <w:rFonts w:ascii="Times New Roman" w:hAnsi="Times New Roman" w:cs="Times New Roman"/>
+          <w:sz w:val="22"/>
+          <w:szCs w:val="22"/>
+        </w:rPr>
+        <w:t xml:space="preserve"> mean square</w:t>
+      </w:r>
+      <w:r>
+        <w:rPr>
+          <w:rFonts w:ascii="Times New Roman" w:hAnsi="Times New Roman" w:cs="Times New Roman"/>
+          <w:sz w:val="22"/>
+          <w:szCs w:val="22"/>
+        </w:rPr>
+        <w:t xml:space="preserve">d </w:t>
+      </w:r>
+      <w:r>
+        <w:rPr>
+          <w:rFonts w:ascii="Times New Roman" w:hAnsi="Times New Roman" w:cs="Times New Roman"/>
+          <w:sz w:val="22"/>
+          <w:szCs w:val="22"/>
+        </w:rPr>
+        <w:t xml:space="preserve">error </w:t>
+      </w:r>
+      <w:r>
+        <w:rPr>
+          <w:rFonts w:ascii="Times New Roman" w:hAnsi="Times New Roman" w:cs="Times New Roman"/>
+          <w:sz w:val="22"/>
+          <w:szCs w:val="22"/>
+        </w:rPr>
+        <w:t xml:space="preserve">(MSE) was calculated for each model </w:t>
+      </w:r>
+      <w:r>
+        <w:rPr>
+          <w:rFonts w:ascii="Times New Roman" w:hAnsi="Times New Roman" w:cs="Times New Roman"/>
+          <w:sz w:val="22"/>
+          <w:szCs w:val="22"/>
+        </w:rPr>
+        <w:t xml:space="preserve">using the test data. We measured the mean squared error to quantify the extent to which the predicted </w:t>
+      </w:r>
+      <w:r>
+        <w:rPr>
+          <w:rFonts w:ascii="Times New Roman" w:hAnsi="Times New Roman" w:cs="Times New Roman"/>
+          <w:sz w:val="22"/>
+          <w:szCs w:val="22"/>
+        </w:rPr>
+        <w:t>response</w:t>
+      </w:r>
+      <w:r>
+        <w:rPr>
+          <w:rFonts w:ascii="Times New Roman" w:hAnsi="Times New Roman" w:cs="Times New Roman"/>
+          <w:sz w:val="22"/>
+          <w:szCs w:val="22"/>
+        </w:rPr>
+        <w:t xml:space="preserve"> value for a given observation is close to the true response value for that observation. </w:t>
+      </w:r>
+    </w:p>
+    <w:p>
+      <w:pPr>
+        <w:jc w:val="both"/>
+        <w:rPr>
+          <w:rFonts w:ascii="Times New Roman" w:hAnsi="Times New Roman" w:cs="Times New Roman"/>
+          <w:sz w:val="22"/>
+          <w:szCs w:val="22"/>
+        </w:rPr>
+      </w:pPr>
+    </w:p>
+    <w:p>
+      <w:pPr>
+        <w:jc w:val="both"/>
+        <w:rPr>
+          <w:rFonts w:ascii="Times New Roman" w:hAnsi="Times New Roman" w:cs="Times New Roman"/>
+          <w:sz w:val="22"/>
+          <w:szCs w:val="22"/>
+        </w:rPr>
+      </w:pPr>
+      <w:r>
+        <w:rPr>
+          <w:rFonts w:ascii="Times New Roman" w:hAnsi="Times New Roman" w:cs="Times New Roman"/>
+          <w:sz w:val="22"/>
+          <w:szCs w:val="22"/>
+        </w:rPr>
+        <w:t xml:space="preserve">First, we fit a linear model using least squares on all the predictors in the training data. We found that the MSE calculated on the test data was 937604771. </w:t>
+      </w:r>
+      <w:r>
+        <w:rPr>
+          <w:rFonts w:ascii="Times New Roman" w:hAnsi="Times New Roman" w:cs="Times New Roman"/>
+          <w:sz w:val="22"/>
+          <w:szCs w:val="22"/>
+        </w:rPr>
+        <w:t>By looking at the coefficient values for the linear model, some of the dummy variables were not significant at an alpha value of 0.05 in predicting total charges, including ethnicity, emergency department indicator, and certain CCS diagnosis types.</w:t>
+      </w:r>
+      <w:r>
+        <w:rPr>
+          <w:rFonts w:ascii="Times New Roman" w:hAnsi="Times New Roman" w:cs="Times New Roman"/>
+          <w:sz w:val="22"/>
+          <w:szCs w:val="22"/>
+        </w:rPr>
+        <w:t xml:space="preserve"> </w:t>
+      </w:r>
+    </w:p>
+    <w:p>
+      <w:pPr>
+        <w:jc w:val="both"/>
+        <w:rPr>
+          <w:rFonts w:ascii="Times New Roman" w:hAnsi="Times New Roman" w:cs="Times New Roman"/>
+          <w:sz w:val="22"/>
+          <w:szCs w:val="22"/>
+        </w:rPr>
+      </w:pPr>
+    </w:p>
+    <w:p>
+      <w:pPr>
+        <w:jc w:val="both"/>
+        <w:rPr>
+          <w:rFonts w:ascii="Times New Roman" w:hAnsi="Times New Roman" w:cs="Times New Roman"/>
+          <w:sz w:val="22"/>
+          <w:szCs w:val="22"/>
+        </w:rPr>
+      </w:pPr>
+      <w:r>
+        <w:rPr>
+          <w:rFonts w:ascii="Times New Roman" w:hAnsi="Times New Roman" w:cs="Times New Roman"/>
+          <w:sz w:val="22"/>
+          <w:szCs w:val="22"/>
+        </w:rPr>
+        <w:t>Next, we fit two models on all the predictor variables using two different techniques that "shrink" the coefficient estimates towards zero, which reduces variance. We fit a ridge regression model on the training data. Alpha was held at a value of 0 and our final lambda value chosen by cross-validation was 5355.389</w:t>
+      </w:r>
+      <w:r>
+        <w:rPr>
+          <w:rFonts w:ascii="Times New Roman" w:hAnsi="Times New Roman" w:cs="Times New Roman"/>
+          <w:sz w:val="22"/>
+          <w:szCs w:val="22"/>
+        </w:rPr>
+        <w:t xml:space="preserve">. </w:t>
+      </w:r>
+      <w:r>
+        <w:rPr>
+          <w:rFonts w:ascii="Times New Roman" w:hAnsi="Times New Roman" w:cs="Times New Roman"/>
+          <w:sz w:val="22"/>
+          <w:szCs w:val="22"/>
+        </w:rPr>
+        <w:t>Using our test data, we found that test error</w:t>
+      </w:r>
+      <w:r>
+        <w:rPr>
+          <w:rFonts w:ascii="Times New Roman" w:hAnsi="Times New Roman" w:cs="Times New Roman"/>
+          <w:sz w:val="22"/>
+          <w:szCs w:val="22"/>
+        </w:rPr>
+        <w:t xml:space="preserve"> (MSE)</w:t>
+      </w:r>
+      <w:r>
+        <w:rPr>
+          <w:rFonts w:ascii="Times New Roman" w:hAnsi="Times New Roman" w:cs="Times New Roman"/>
+          <w:sz w:val="22"/>
+          <w:szCs w:val="22"/>
+        </w:rPr>
+        <w:t xml:space="preserve"> was 9790669585. Next, we fit a lasso model on the training data. Alpha was held at a value of 1 and our final lambda value chosen by cross-validation was 28.03162. Our test error was 937116653. </w:t>
+      </w:r>
+    </w:p>
+    <w:p>
+      <w:pPr>
+        <w:jc w:val="both"/>
+        <w:rPr>
+          <w:rFonts w:ascii="Times New Roman" w:hAnsi="Times New Roman" w:cs="Times New Roman"/>
+          <w:sz w:val="22"/>
+          <w:szCs w:val="22"/>
+        </w:rPr>
+      </w:pPr>
+    </w:p>
+    <w:p>
+      <w:pPr>
+        <w:jc w:val="both"/>
+        <w:rPr>
+          <w:rFonts w:ascii="Times New Roman" w:hAnsi="Times New Roman" w:cs="Times New Roman"/>
+          <w:sz w:val="22"/>
+          <w:szCs w:val="22"/>
+        </w:rPr>
+      </w:pPr>
+      <w:r>
+        <w:rPr>
+          <w:rFonts w:ascii="Times New Roman" w:hAnsi="Times New Roman" w:cs="Times New Roman"/>
+          <w:sz w:val="22"/>
+          <w:szCs w:val="22"/>
+        </w:rPr>
+        <w:t>We also fit a principle component regression (PCR) model on the training data with M chosen by cross validation. The PCR method constructs the first M principal components</w:t>
+      </w:r>
+      <w:r>
+        <w:rPr>
+          <w:rFonts w:ascii="Times New Roman" w:hAnsi="Times New Roman" w:cs="Times New Roman"/>
+          <w:sz w:val="22"/>
+          <w:szCs w:val="22"/>
+        </w:rPr>
+        <w:t>.</w:t>
+      </w:r>
+      <w:r>
+        <w:rPr>
+          <w:rFonts w:ascii="Times New Roman" w:hAnsi="Times New Roman" w:cs="Times New Roman"/>
+          <w:sz w:val="22"/>
+          <w:szCs w:val="22"/>
+        </w:rPr>
+        <w:t xml:space="preserve"> Our M-value was 87 and our test error was 937635353. </w:t>
+      </w:r>
+      <w:r>
+        <w:rPr>
+          <w:rFonts w:ascii="Times New Roman" w:hAnsi="Times New Roman" w:cs="Times New Roman"/>
+          <w:sz w:val="22"/>
+          <w:szCs w:val="22"/>
+        </w:rPr>
+        <w:t xml:space="preserve">A benefit of using PCR is that this method avoids multicollinearity between variables in the dataset. A limitation of PCR is that there is no guarantee that </w:t>
+      </w:r>
+      <w:proofErr w:type="spellStart"/>
+      <w:r>
+        <w:rPr>
+          <w:rFonts w:ascii="Times New Roman" w:hAnsi="Times New Roman" w:cs="Times New Roman"/>
+          <w:sz w:val="22"/>
+          <w:szCs w:val="22"/>
+        </w:rPr>
+        <w:t>Z</w:t>
+      </w:r>
+      <w:r>
+        <w:rPr>
+          <w:rFonts w:ascii="Times New Roman" w:hAnsi="Times New Roman" w:cs="Times New Roman"/>
+          <w:sz w:val="22"/>
+          <w:szCs w:val="22"/>
+          <w:vertAlign w:val="subscript"/>
+        </w:rPr>
+        <w:softHyphen/>
+        <w:t>m</w:t>
+      </w:r>
+      <w:proofErr w:type="spellEnd"/>
+      <w:r>
+        <w:rPr>
+          <w:rFonts w:ascii="Times New Roman" w:hAnsi="Times New Roman" w:cs="Times New Roman"/>
+          <w:sz w:val="22"/>
+          <w:szCs w:val="22"/>
+        </w:rPr>
+        <w:softHyphen/>
+        <w:t xml:space="preserve"> are the best linear combinations of the variables in predicting the response. </w:t>
+      </w:r>
+    </w:p>
+    <w:p>
+      <w:pPr>
+        <w:jc w:val="both"/>
+        <w:rPr>
+          <w:rFonts w:ascii="Times New Roman" w:hAnsi="Times New Roman" w:cs="Times New Roman"/>
+          <w:sz w:val="22"/>
+          <w:szCs w:val="22"/>
+        </w:rPr>
+      </w:pPr>
+    </w:p>
+    <w:p>
+      <w:pPr>
+        <w:jc w:val="both"/>
+        <w:rPr>
+          <w:rFonts w:ascii="Times New Roman" w:hAnsi="Times New Roman" w:cs="Times New Roman"/>
+          <w:sz w:val="22"/>
+          <w:szCs w:val="22"/>
+        </w:rPr>
+      </w:pPr>
+      <w:r>
+        <w:rPr>
+          <w:rFonts w:ascii="Times New Roman" w:hAnsi="Times New Roman" w:cs="Times New Roman"/>
+          <w:sz w:val="22"/>
+          <w:szCs w:val="22"/>
+        </w:rPr>
+        <w:t xml:space="preserve">Lastly, we fit a GAM model to </w:t>
+      </w:r>
+      <w:r>
+        <w:rPr>
+          <w:rFonts w:ascii="Times New Roman" w:hAnsi="Times New Roman" w:cs="Times New Roman"/>
+          <w:sz w:val="22"/>
+          <w:szCs w:val="22"/>
+        </w:rPr>
+        <w:t xml:space="preserve">our training dataset. </w:t>
+      </w:r>
+      <w:r>
+        <w:rPr>
+          <w:rFonts w:ascii="Times New Roman" w:hAnsi="Times New Roman" w:cs="Times New Roman"/>
+          <w:sz w:val="22"/>
+          <w:szCs w:val="22"/>
+        </w:rPr>
+        <w:t xml:space="preserve">The benefit of using a GAM model is that it will automatically model non-linear relationships that standard linear regression would miss. </w:t>
+      </w:r>
+      <w:r>
+        <w:rPr>
+          <w:rFonts w:ascii="Times New Roman" w:hAnsi="Times New Roman" w:cs="Times New Roman"/>
+          <w:sz w:val="22"/>
+          <w:szCs w:val="22"/>
+        </w:rPr>
+        <w:t xml:space="preserve">S functions </w:t>
+      </w:r>
+      <w:r>
+        <w:rPr>
+          <w:rFonts w:ascii="Times New Roman" w:hAnsi="Times New Roman" w:cs="Times New Roman"/>
+          <w:sz w:val="22"/>
+          <w:szCs w:val="22"/>
+        </w:rPr>
+        <w:t xml:space="preserve">were </w:t>
+      </w:r>
+      <w:r>
+        <w:rPr>
+          <w:rFonts w:ascii="Times New Roman" w:hAnsi="Times New Roman" w:cs="Times New Roman"/>
+          <w:sz w:val="22"/>
+          <w:szCs w:val="22"/>
+        </w:rPr>
+        <w:t xml:space="preserve">applied to the three continuous variables in the model (total costs, length of stay, and birthweight). </w:t>
+      </w:r>
+    </w:p>
+    <w:p>
+      <w:pPr>
+        <w:jc w:val="both"/>
+        <w:rPr>
+          <w:rFonts w:ascii="Times New Roman" w:hAnsi="Times New Roman" w:cs="Times New Roman"/>
+          <w:sz w:val="22"/>
+          <w:szCs w:val="22"/>
+        </w:rPr>
+      </w:pPr>
+    </w:p>
+    <w:p>
+      <w:pPr>
+        <w:pStyle w:val="HTMLPreformatted"/>
+        <w:shd w:val="clear" w:color="auto" w:fill="FFFFFF"/>
+        <w:rPr>
+          <w:rFonts w:ascii="Times New Roman" w:hAnsi="Times New Roman" w:cs="Times New Roman"/>
+          <w:color w:val="000000"/>
+          <w:sz w:val="22"/>
+          <w:szCs w:val="22"/>
+        </w:rPr>
+      </w:pPr>
+      <w:r>
+        <w:rPr>
+          <w:rFonts w:ascii="Times New Roman" w:hAnsi="Times New Roman" w:cs="Times New Roman"/>
+          <w:sz w:val="22"/>
+          <w:szCs w:val="22"/>
+        </w:rPr>
+        <w:t>The best model for</w:t>
+      </w:r>
+      <w:r>
+        <w:rPr>
+          <w:rFonts w:ascii="Times New Roman" w:hAnsi="Times New Roman" w:cs="Times New Roman"/>
+          <w:sz w:val="22"/>
+          <w:szCs w:val="22"/>
+        </w:rPr>
+        <w:t xml:space="preserve"> predicting total charges was PCR</w:t>
+      </w:r>
+      <w:r>
+        <w:rPr>
+          <w:rFonts w:ascii="Times New Roman" w:hAnsi="Times New Roman" w:cs="Times New Roman"/>
+          <w:sz w:val="22"/>
+          <w:szCs w:val="22"/>
+        </w:rPr>
+        <w:t xml:space="preserve">. This model was chosen because </w:t>
+      </w:r>
+      <w:r>
+        <w:rPr>
+          <w:rFonts w:ascii="Times New Roman" w:hAnsi="Times New Roman" w:cs="Times New Roman"/>
+          <w:sz w:val="22"/>
+          <w:szCs w:val="22"/>
+        </w:rPr>
+        <w:t xml:space="preserve">it has the smallest </w:t>
+      </w:r>
+      <w:r>
+        <w:rPr>
+          <w:rFonts w:ascii="Times New Roman" w:hAnsi="Times New Roman" w:cs="Times New Roman"/>
+          <w:sz w:val="22"/>
+          <w:szCs w:val="22"/>
+        </w:rPr>
+        <w:t xml:space="preserve">cross validation </w:t>
+      </w:r>
+      <w:r>
+        <w:rPr>
+          <w:rFonts w:ascii="Times New Roman" w:hAnsi="Times New Roman" w:cs="Times New Roman"/>
+          <w:sz w:val="22"/>
+          <w:szCs w:val="22"/>
+        </w:rPr>
+        <w:t>RMSE</w:t>
+      </w:r>
+      <w:r>
+        <w:rPr>
+          <w:rFonts w:ascii="Times New Roman" w:hAnsi="Times New Roman" w:cs="Times New Roman"/>
+          <w:sz w:val="22"/>
+          <w:szCs w:val="22"/>
+        </w:rPr>
+        <w:t xml:space="preserve">, a </w:t>
+      </w:r>
+      <w:r>
+        <w:rPr>
+          <w:rFonts w:ascii="Times New Roman" w:hAnsi="Times New Roman" w:cs="Times New Roman"/>
+          <w:sz w:val="22"/>
+          <w:szCs w:val="22"/>
+        </w:rPr>
+        <w:t>value of 28173.68 (</w:t>
+      </w:r>
+      <w:r>
+        <w:rPr>
+          <w:rFonts w:ascii="Times New Roman" w:hAnsi="Times New Roman" w:cs="Times New Roman"/>
+          <w:sz w:val="22"/>
+          <w:szCs w:val="22"/>
+        </w:rPr>
+        <w:t>Figure 3</w:t>
+      </w:r>
+      <w:r>
+        <w:rPr>
+          <w:rFonts w:ascii="Times New Roman" w:hAnsi="Times New Roman" w:cs="Times New Roman"/>
+          <w:sz w:val="22"/>
+          <w:szCs w:val="22"/>
+        </w:rPr>
+        <w:t>). For the PCR model, 85.69% of the variance in total charges is explained by the predictors in the model.</w:t>
+      </w:r>
+      <w:r>
+        <w:rPr>
+          <w:rFonts w:ascii="Times New Roman" w:hAnsi="Times New Roman" w:cs="Times New Roman"/>
+          <w:sz w:val="22"/>
+          <w:szCs w:val="22"/>
+        </w:rPr>
+        <w:t xml:space="preserve"> </w:t>
+      </w:r>
+      <w:r>
+        <w:rPr>
+          <w:rFonts w:ascii="Times New Roman" w:hAnsi="Times New Roman" w:cs="Times New Roman"/>
+          <w:sz w:val="22"/>
+          <w:szCs w:val="22"/>
+        </w:rPr>
+        <w:t xml:space="preserve">The </w:t>
+      </w:r>
+      <w:r>
+        <w:rPr>
+          <w:rFonts w:ascii="Times New Roman" w:hAnsi="Times New Roman" w:cs="Times New Roman"/>
+          <w:sz w:val="22"/>
+          <w:szCs w:val="22"/>
+        </w:rPr>
+        <w:t xml:space="preserve">mean </w:t>
+      </w:r>
+      <w:r>
+        <w:rPr>
+          <w:rFonts w:ascii="Times New Roman" w:hAnsi="Times New Roman" w:cs="Times New Roman"/>
+          <w:sz w:val="22"/>
+          <w:szCs w:val="22"/>
+        </w:rPr>
+        <w:t xml:space="preserve">RMSE value of the lasso regression model </w:t>
+      </w:r>
+      <w:r>
+        <w:rPr>
+          <w:rFonts w:ascii="Times New Roman" w:hAnsi="Times New Roman" w:cs="Times New Roman"/>
+          <w:sz w:val="22"/>
+          <w:szCs w:val="22"/>
+        </w:rPr>
+        <w:t>(</w:t>
+      </w:r>
+      <w:r>
+        <w:rPr>
+          <w:rFonts w:ascii="Times New Roman" w:hAnsi="Times New Roman" w:cs="Times New Roman"/>
+          <w:color w:val="000000"/>
+          <w:sz w:val="22"/>
+          <w:szCs w:val="22"/>
+        </w:rPr>
+        <w:t>28174.24</w:t>
+      </w:r>
+      <w:r>
+        <w:rPr>
+          <w:rFonts w:ascii="Times New Roman" w:hAnsi="Times New Roman" w:cs="Times New Roman"/>
+          <w:color w:val="000000"/>
+          <w:sz w:val="22"/>
+          <w:szCs w:val="22"/>
+        </w:rPr>
+        <w:t xml:space="preserve">) </w:t>
+      </w:r>
+      <w:r>
+        <w:rPr>
+          <w:rFonts w:ascii="Times New Roman" w:hAnsi="Times New Roman" w:cs="Times New Roman"/>
+          <w:sz w:val="22"/>
+          <w:szCs w:val="22"/>
+        </w:rPr>
+        <w:t>and linear regression model</w:t>
+      </w:r>
+      <w:r>
+        <w:rPr>
+          <w:rFonts w:ascii="Times New Roman" w:hAnsi="Times New Roman" w:cs="Times New Roman"/>
+          <w:sz w:val="22"/>
+          <w:szCs w:val="22"/>
+        </w:rPr>
+        <w:t xml:space="preserve"> (</w:t>
+      </w:r>
+      <w:r>
+        <w:rPr>
+          <w:rFonts w:ascii="Times New Roman" w:hAnsi="Times New Roman" w:cs="Times New Roman"/>
+          <w:color w:val="000000"/>
+          <w:sz w:val="22"/>
+          <w:szCs w:val="22"/>
+        </w:rPr>
+        <w:t>28180.84</w:t>
+      </w:r>
+      <w:r>
+        <w:rPr>
+          <w:rFonts w:ascii="Times New Roman" w:hAnsi="Times New Roman" w:cs="Times New Roman"/>
+          <w:color w:val="000000"/>
+          <w:sz w:val="22"/>
+          <w:szCs w:val="22"/>
+        </w:rPr>
+        <w:t xml:space="preserve">) </w:t>
+      </w:r>
+      <w:r>
+        <w:rPr>
+          <w:rFonts w:ascii="Times New Roman" w:hAnsi="Times New Roman" w:cs="Times New Roman"/>
+          <w:sz w:val="22"/>
+          <w:szCs w:val="22"/>
+        </w:rPr>
+        <w:t>were very close to the PCR model</w:t>
+      </w:r>
+      <w:r>
+        <w:rPr>
+          <w:rFonts w:ascii="Times New Roman" w:hAnsi="Times New Roman" w:cs="Times New Roman"/>
+          <w:sz w:val="22"/>
+          <w:szCs w:val="22"/>
+        </w:rPr>
+        <w:t xml:space="preserve"> (depicted in Figure 4). </w:t>
+      </w:r>
+      <w:r>
+        <w:rPr>
+          <w:rFonts w:ascii="Times New Roman" w:hAnsi="Times New Roman" w:cs="Times New Roman"/>
+          <w:sz w:val="22"/>
+          <w:szCs w:val="22"/>
+        </w:rPr>
+        <w:t>Overall, GAM had the lowest RMSE (</w:t>
+      </w:r>
+      <w:r>
+        <w:rPr>
+          <w:rFonts w:ascii="Times New Roman" w:hAnsi="Times New Roman" w:cs="Times New Roman"/>
+          <w:color w:val="000000"/>
+          <w:sz w:val="22"/>
+          <w:szCs w:val="22"/>
+        </w:rPr>
+        <w:t>29076.52</w:t>
+      </w:r>
+      <w:r>
+        <w:rPr>
+          <w:rFonts w:ascii="Times New Roman" w:hAnsi="Times New Roman" w:cs="Times New Roman"/>
+          <w:color w:val="000000"/>
+          <w:sz w:val="22"/>
+          <w:szCs w:val="22"/>
+        </w:rPr>
+        <w:t>)</w:t>
+      </w:r>
+      <w:r>
+        <w:rPr>
+          <w:rFonts w:ascii="Times New Roman" w:hAnsi="Times New Roman" w:cs="Times New Roman"/>
+          <w:color w:val="000000"/>
+          <w:sz w:val="22"/>
+          <w:szCs w:val="22"/>
+        </w:rPr>
+        <w:t xml:space="preserve">, which was </w:t>
+      </w:r>
+      <w:r>
+        <w:rPr>
+          <w:rFonts w:ascii="Times New Roman" w:hAnsi="Times New Roman" w:cs="Times New Roman"/>
+          <w:color w:val="000000"/>
+          <w:sz w:val="22"/>
+          <w:szCs w:val="22"/>
+        </w:rPr>
+        <w:t>unexpected</w:t>
+      </w:r>
+      <w:r>
+        <w:rPr>
+          <w:rFonts w:ascii="Times New Roman" w:hAnsi="Times New Roman" w:cs="Times New Roman"/>
+          <w:color w:val="000000"/>
+          <w:sz w:val="22"/>
+          <w:szCs w:val="22"/>
+        </w:rPr>
+        <w:t xml:space="preserve"> because it </w:t>
+      </w:r>
+      <w:r>
+        <w:rPr>
+          <w:rFonts w:ascii="Times New Roman" w:hAnsi="Times New Roman" w:cs="Times New Roman"/>
+          <w:color w:val="000000"/>
+          <w:sz w:val="22"/>
+          <w:szCs w:val="22"/>
+        </w:rPr>
+        <w:t xml:space="preserve">was the only model to </w:t>
+      </w:r>
+      <w:r>
+        <w:rPr>
+          <w:rFonts w:ascii="Times New Roman" w:hAnsi="Times New Roman" w:cs="Times New Roman"/>
+          <w:color w:val="000000"/>
+          <w:sz w:val="22"/>
+          <w:szCs w:val="22"/>
+        </w:rPr>
+        <w:t>account</w:t>
+      </w:r>
+      <w:r>
+        <w:rPr>
+          <w:rFonts w:ascii="Times New Roman" w:hAnsi="Times New Roman" w:cs="Times New Roman"/>
+          <w:color w:val="000000"/>
+          <w:sz w:val="22"/>
+          <w:szCs w:val="22"/>
+        </w:rPr>
+        <w:t xml:space="preserve"> </w:t>
+      </w:r>
+      <w:r>
+        <w:rPr>
+          <w:rFonts w:ascii="Times New Roman" w:hAnsi="Times New Roman" w:cs="Times New Roman"/>
+          <w:color w:val="000000"/>
+          <w:sz w:val="22"/>
+          <w:szCs w:val="22"/>
+        </w:rPr>
+        <w:t>for non-linear relationships that a standard linear regression model would miss.</w:t>
+      </w:r>
+    </w:p>
+    <w:p>
+      <w:pPr>
+        <w:jc w:val="both"/>
+        <w:rPr>
+          <w:rFonts w:ascii="Times New Roman" w:hAnsi="Times New Roman" w:cs="Times New Roman"/>
+          <w:sz w:val="22"/>
+          <w:szCs w:val="22"/>
+        </w:rPr>
+      </w:pPr>
+    </w:p>
+    <w:p>
+      <w:pPr>
+        <w:jc w:val="center"/>
+        <w:rPr>
+          <w:rFonts w:ascii="Times New Roman" w:hAnsi="Times New Roman" w:cs="Times New Roman"/>
           <w:b/>
           <w:bCs/>
           <w:sz w:val="22"/>
@@ -6372,6 +6501,17 @@
           <w:u w:val="single"/>
         </w:rPr>
       </w:pPr>
+      <w:r>
+        <w:rPr>
+          <w:rFonts w:ascii="Times New Roman" w:hAnsi="Times New Roman" w:cs="Times New Roman"/>
+          <w:b/>
+          <w:bCs/>
+          <w:sz w:val="22"/>
+          <w:szCs w:val="22"/>
+          <w:u w:val="single"/>
+        </w:rPr>
+        <w:t>Figure 3: RMSE of GAM, Ridge, Lasso, Linear, and PCR Models</w:t>
+      </w:r>
     </w:p>
     <w:p>
       <w:pPr>
@@ -6388,7 +6528,7 @@
     </w:p>
     <w:p>
       <w:pPr>
-        <w:jc w:val="both"/>
+        <w:jc w:val="center"/>
         <w:rPr>
           <w:rFonts w:ascii="Times New Roman" w:hAnsi="Times New Roman" w:cs="Times New Roman"/>
           <w:b/>
@@ -6398,77 +6538,19 @@
           <w:u w:val="single"/>
         </w:rPr>
       </w:pPr>
-    </w:p>
-    <w:p>
-      <w:pPr>
-        <w:jc w:val="both"/>
+      <w:r>
         <w:rPr>
           <w:rFonts w:ascii="Times New Roman" w:hAnsi="Times New Roman" w:cs="Times New Roman"/>
           <w:b/>
           <w:bCs/>
           <w:sz w:val="22"/>
           <w:szCs w:val="22"/>
-          <w:u w:val="single"/>
-        </w:rPr>
-      </w:pPr>
-      <w:r>
-        <w:rPr>
-          <w:rFonts w:ascii="Times New Roman" w:hAnsi="Times New Roman" w:cs="Times New Roman"/>
-          <w:b/>
-          <w:bCs/>
-          <w:sz w:val="22"/>
-          <w:szCs w:val="22"/>
-          <w:u w:val="single"/>
-        </w:rPr>
-        <w:t xml:space="preserve">Figure </w:t>
-      </w:r>
-      <w:r>
-        <w:rPr>
-          <w:rFonts w:ascii="Times New Roman" w:hAnsi="Times New Roman" w:cs="Times New Roman"/>
-          <w:b/>
-          <w:bCs/>
-          <w:sz w:val="22"/>
-          <w:szCs w:val="22"/>
-          <w:u w:val="single"/>
-        </w:rPr>
-        <w:t>3</w:t>
-      </w:r>
-      <w:r>
-        <w:rPr>
-          <w:rFonts w:ascii="Times New Roman" w:hAnsi="Times New Roman" w:cs="Times New Roman"/>
-          <w:b/>
-          <w:bCs/>
-          <w:sz w:val="22"/>
-          <w:szCs w:val="22"/>
-          <w:u w:val="single"/>
-        </w:rPr>
-        <w:t xml:space="preserve">: RMSE of GAM, Ridge, Lasso, Linear, and PCR Models </w:t>
-      </w:r>
-    </w:p>
-    <w:p>
-      <w:pPr>
-        <w:jc w:val="both"/>
-        <w:rPr>
-          <w:rFonts w:ascii="Times New Roman" w:hAnsi="Times New Roman" w:cs="Times New Roman"/>
-          <w:b/>
-          <w:bCs/>
-          <w:sz w:val="22"/>
-          <w:szCs w:val="22"/>
-          <w:u w:val="single"/>
-        </w:rPr>
-      </w:pPr>
-      <w:r>
-        <w:rPr>
-          <w:rFonts w:ascii="Times New Roman" w:hAnsi="Times New Roman" w:cs="Times New Roman"/>
-          <w:b/>
-          <w:bCs/>
-          <w:sz w:val="22"/>
-          <w:szCs w:val="22"/>
-        </w:rPr>
+        </w:rPr>
+        <w:lastRenderedPageBreak/>
         <w:drawing>
-          <wp:inline distT="0" distB="0" distL="0" distR="0" wp14:anchorId="0ED8848E" wp14:editId="19EE3328">
-            <wp:extent cx="5943600" cy="3662045"/>
-            <wp:effectExtent l="0" t="0" r="0" b="0"/>
+          <wp:inline distT="0" distB="0" distL="0" distR="0" wp14:anchorId="03FB3629" wp14:editId="6C083D09">
+            <wp:extent cx="3692575" cy="2275115"/>
+            <wp:effectExtent l="0" t="0" r="3175" b="0"/>
             <wp:docPr id="1" name="Picture 1"/>
             <wp:cNvGraphicFramePr>
               <a:graphicFrameLocks xmlns:a="http://schemas.openxmlformats.org/drawingml/2006/main" noChangeAspect="1"/>
@@ -6489,7 +6571,7 @@
                   <pic:spPr>
                     <a:xfrm>
                       <a:off x="0" y="0"/>
-                      <a:ext cx="5943600" cy="3662045"/>
+                      <a:ext cx="3701606" cy="2280679"/>
                     </a:xfrm>
                     <a:prstGeom prst="rect">
                       <a:avLst/>
@@ -6507,28 +6589,608 @@
         <w:jc w:val="both"/>
         <w:rPr>
           <w:rFonts w:ascii="Times New Roman" w:hAnsi="Times New Roman" w:cs="Times New Roman"/>
+          <w:sz w:val="22"/>
+          <w:szCs w:val="22"/>
+        </w:rPr>
+      </w:pPr>
+    </w:p>
+    <w:p>
+      <w:pPr>
+        <w:jc w:val="center"/>
+        <w:rPr>
+          <w:rFonts w:ascii="Times New Roman" w:hAnsi="Times New Roman" w:cs="Times New Roman"/>
           <w:b/>
           <w:bCs/>
           <w:sz w:val="22"/>
           <w:szCs w:val="22"/>
-          <w:u w:val="single"/>
+        </w:rPr>
+      </w:pPr>
+      <w:r>
+        <w:rPr>
+          <w:rFonts w:ascii="Times New Roman" w:hAnsi="Times New Roman" w:cs="Times New Roman"/>
+          <w:b/>
+          <w:bCs/>
+          <w:sz w:val="22"/>
+          <w:szCs w:val="22"/>
+        </w:rPr>
+        <w:t>Table 2. R-Squared Values Per Model</w:t>
+      </w:r>
+    </w:p>
+    <w:tbl>
+      <w:tblPr>
+        <w:tblStyle w:val="PlainTable4"/>
+        <w:tblW w:w="0" w:type="auto"/>
+        <w:jc w:val="center"/>
+        <w:tblLook w:val="04A0" w:firstRow="1" w:lastRow="0" w:firstColumn="1" w:lastColumn="0" w:noHBand="0" w:noVBand="1"/>
+      </w:tblPr>
+      <w:tblGrid>
+        <w:gridCol w:w="2337"/>
+        <w:gridCol w:w="2337"/>
+      </w:tblGrid>
+      <w:tr>
+        <w:trPr>
+          <w:cnfStyle w:val="100000000000" w:firstRow="1" w:lastRow="0" w:firstColumn="0" w:lastColumn="0" w:oddVBand="0" w:evenVBand="0" w:oddHBand="0" w:evenHBand="0" w:firstRowFirstColumn="0" w:firstRowLastColumn="0" w:lastRowFirstColumn="0" w:lastRowLastColumn="0"/>
+          <w:jc w:val="center"/>
+        </w:trPr>
+        <w:tc>
+          <w:tcPr>
+            <w:cnfStyle w:val="001000000000" w:firstRow="0" w:lastRow="0" w:firstColumn="1" w:lastColumn="0" w:oddVBand="0" w:evenVBand="0" w:oddHBand="0" w:evenHBand="0" w:firstRowFirstColumn="0" w:firstRowLastColumn="0" w:lastRowFirstColumn="0" w:lastRowLastColumn="0"/>
+            <w:tcW w:w="2337" w:type="dxa"/>
+            <w:tcBorders>
+              <w:top w:val="single" w:sz="4" w:space="0" w:color="auto"/>
+              <w:bottom w:val="single" w:sz="4" w:space="0" w:color="auto"/>
+            </w:tcBorders>
+          </w:tcPr>
+          <w:p>
+            <w:pPr>
+              <w:jc w:val="both"/>
+              <w:rPr>
+                <w:rFonts w:ascii="Times New Roman" w:hAnsi="Times New Roman" w:cs="Times New Roman"/>
+                <w:sz w:val="22"/>
+                <w:szCs w:val="22"/>
+              </w:rPr>
+            </w:pPr>
+            <w:r>
+              <w:rPr>
+                <w:rFonts w:ascii="Times New Roman" w:hAnsi="Times New Roman" w:cs="Times New Roman"/>
+                <w:sz w:val="22"/>
+                <w:szCs w:val="22"/>
+              </w:rPr>
+              <w:t xml:space="preserve">Model </w:t>
+            </w:r>
+          </w:p>
+        </w:tc>
+        <w:tc>
+          <w:tcPr>
+            <w:tcW w:w="2337" w:type="dxa"/>
+            <w:tcBorders>
+              <w:top w:val="single" w:sz="4" w:space="0" w:color="auto"/>
+              <w:bottom w:val="single" w:sz="4" w:space="0" w:color="auto"/>
+            </w:tcBorders>
+          </w:tcPr>
+          <w:p>
+            <w:pPr>
+              <w:jc w:val="both"/>
+              <w:cnfStyle w:val="100000000000" w:firstRow="1" w:lastRow="0" w:firstColumn="0" w:lastColumn="0" w:oddVBand="0" w:evenVBand="0" w:oddHBand="0" w:evenHBand="0" w:firstRowFirstColumn="0" w:firstRowLastColumn="0" w:lastRowFirstColumn="0" w:lastRowLastColumn="0"/>
+              <w:rPr>
+                <w:rFonts w:ascii="Times New Roman" w:hAnsi="Times New Roman" w:cs="Times New Roman"/>
+                <w:sz w:val="22"/>
+                <w:szCs w:val="22"/>
+              </w:rPr>
+            </w:pPr>
+            <w:r>
+              <w:rPr>
+                <w:rFonts w:ascii="Times New Roman" w:hAnsi="Times New Roman" w:cs="Times New Roman"/>
+                <w:sz w:val="22"/>
+                <w:szCs w:val="22"/>
+              </w:rPr>
+              <w:t xml:space="preserve">Mean R-squared </w:t>
+            </w:r>
+          </w:p>
+        </w:tc>
+      </w:tr>
+      <w:tr>
+        <w:trPr>
+          <w:cnfStyle w:val="000000100000" w:firstRow="0" w:lastRow="0" w:firstColumn="0" w:lastColumn="0" w:oddVBand="0" w:evenVBand="0" w:oddHBand="1" w:evenHBand="0" w:firstRowFirstColumn="0" w:firstRowLastColumn="0" w:lastRowFirstColumn="0" w:lastRowLastColumn="0"/>
+          <w:jc w:val="center"/>
+        </w:trPr>
+        <w:tc>
+          <w:tcPr>
+            <w:cnfStyle w:val="001000000000" w:firstRow="0" w:lastRow="0" w:firstColumn="1" w:lastColumn="0" w:oddVBand="0" w:evenVBand="0" w:oddHBand="0" w:evenHBand="0" w:firstRowFirstColumn="0" w:firstRowLastColumn="0" w:lastRowFirstColumn="0" w:lastRowLastColumn="0"/>
+            <w:tcW w:w="2337" w:type="dxa"/>
+            <w:tcBorders>
+              <w:top w:val="single" w:sz="4" w:space="0" w:color="auto"/>
+            </w:tcBorders>
+          </w:tcPr>
+          <w:p>
+            <w:pPr>
+              <w:jc w:val="both"/>
+              <w:rPr>
+                <w:rFonts w:ascii="Times New Roman" w:hAnsi="Times New Roman" w:cs="Times New Roman"/>
+                <w:b w:val="0"/>
+                <w:bCs w:val="0"/>
+                <w:sz w:val="22"/>
+                <w:szCs w:val="22"/>
+              </w:rPr>
+            </w:pPr>
+            <w:r>
+              <w:rPr>
+                <w:rFonts w:ascii="Times New Roman" w:hAnsi="Times New Roman" w:cs="Times New Roman"/>
+                <w:b w:val="0"/>
+                <w:bCs w:val="0"/>
+                <w:sz w:val="22"/>
+                <w:szCs w:val="22"/>
+              </w:rPr>
+              <w:t>Linear</w:t>
+            </w:r>
+          </w:p>
+        </w:tc>
+        <w:tc>
+          <w:tcPr>
+            <w:tcW w:w="2337" w:type="dxa"/>
+            <w:tcBorders>
+              <w:top w:val="single" w:sz="4" w:space="0" w:color="auto"/>
+            </w:tcBorders>
+          </w:tcPr>
+          <w:p>
+            <w:pPr>
+              <w:jc w:val="both"/>
+              <w:cnfStyle w:val="000000100000" w:firstRow="0" w:lastRow="0" w:firstColumn="0" w:lastColumn="0" w:oddVBand="0" w:evenVBand="0" w:oddHBand="1" w:evenHBand="0" w:firstRowFirstColumn="0" w:firstRowLastColumn="0" w:lastRowFirstColumn="0" w:lastRowLastColumn="0"/>
+              <w:rPr>
+                <w:rFonts w:ascii="Times New Roman" w:hAnsi="Times New Roman" w:cs="Times New Roman"/>
+                <w:sz w:val="22"/>
+                <w:szCs w:val="22"/>
+              </w:rPr>
+            </w:pPr>
+            <w:r>
+              <w:rPr>
+                <w:rFonts w:ascii="Times New Roman" w:hAnsi="Times New Roman" w:cs="Times New Roman"/>
+                <w:sz w:val="22"/>
+                <w:szCs w:val="22"/>
+              </w:rPr>
+              <w:t>0.856</w:t>
+            </w:r>
+            <w:r>
+              <w:rPr>
+                <w:rFonts w:ascii="Times New Roman" w:hAnsi="Times New Roman" w:cs="Times New Roman"/>
+                <w:sz w:val="22"/>
+                <w:szCs w:val="22"/>
+              </w:rPr>
+              <w:t>88</w:t>
+            </w:r>
+          </w:p>
+        </w:tc>
+      </w:tr>
+      <w:tr>
+        <w:trPr>
+          <w:jc w:val="center"/>
+        </w:trPr>
+        <w:tc>
+          <w:tcPr>
+            <w:cnfStyle w:val="001000000000" w:firstRow="0" w:lastRow="0" w:firstColumn="1" w:lastColumn="0" w:oddVBand="0" w:evenVBand="0" w:oddHBand="0" w:evenHBand="0" w:firstRowFirstColumn="0" w:firstRowLastColumn="0" w:lastRowFirstColumn="0" w:lastRowLastColumn="0"/>
+            <w:tcW w:w="2337" w:type="dxa"/>
+          </w:tcPr>
+          <w:p>
+            <w:pPr>
+              <w:jc w:val="both"/>
+              <w:rPr>
+                <w:rFonts w:ascii="Times New Roman" w:hAnsi="Times New Roman" w:cs="Times New Roman"/>
+                <w:b w:val="0"/>
+                <w:bCs w:val="0"/>
+                <w:sz w:val="22"/>
+                <w:szCs w:val="22"/>
+              </w:rPr>
+            </w:pPr>
+            <w:r>
+              <w:rPr>
+                <w:rFonts w:ascii="Times New Roman" w:hAnsi="Times New Roman" w:cs="Times New Roman"/>
+                <w:b w:val="0"/>
+                <w:bCs w:val="0"/>
+                <w:sz w:val="22"/>
+                <w:szCs w:val="22"/>
+              </w:rPr>
+              <w:t>Lasso</w:t>
+            </w:r>
+          </w:p>
+        </w:tc>
+        <w:tc>
+          <w:tcPr>
+            <w:tcW w:w="2337" w:type="dxa"/>
+          </w:tcPr>
+          <w:p>
+            <w:pPr>
+              <w:jc w:val="both"/>
+              <w:cnfStyle w:val="000000000000" w:firstRow="0" w:lastRow="0" w:firstColumn="0" w:lastColumn="0" w:oddVBand="0" w:evenVBand="0" w:oddHBand="0" w:evenHBand="0" w:firstRowFirstColumn="0" w:firstRowLastColumn="0" w:lastRowFirstColumn="0" w:lastRowLastColumn="0"/>
+              <w:rPr>
+                <w:rFonts w:ascii="Times New Roman" w:hAnsi="Times New Roman" w:cs="Times New Roman"/>
+                <w:sz w:val="22"/>
+                <w:szCs w:val="22"/>
+              </w:rPr>
+            </w:pPr>
+            <w:r>
+              <w:rPr>
+                <w:rFonts w:ascii="Times New Roman" w:hAnsi="Times New Roman" w:cs="Times New Roman"/>
+                <w:sz w:val="22"/>
+                <w:szCs w:val="22"/>
+              </w:rPr>
+              <w:t>0.8568</w:t>
+            </w:r>
+            <w:r>
+              <w:rPr>
+                <w:rFonts w:ascii="Times New Roman" w:hAnsi="Times New Roman" w:cs="Times New Roman"/>
+                <w:sz w:val="22"/>
+                <w:szCs w:val="22"/>
+              </w:rPr>
+              <w:t>3</w:t>
+            </w:r>
+          </w:p>
+        </w:tc>
+      </w:tr>
+      <w:tr>
+        <w:trPr>
+          <w:cnfStyle w:val="000000100000" w:firstRow="0" w:lastRow="0" w:firstColumn="0" w:lastColumn="0" w:oddVBand="0" w:evenVBand="0" w:oddHBand="1" w:evenHBand="0" w:firstRowFirstColumn="0" w:firstRowLastColumn="0" w:lastRowFirstColumn="0" w:lastRowLastColumn="0"/>
+          <w:jc w:val="center"/>
+        </w:trPr>
+        <w:tc>
+          <w:tcPr>
+            <w:cnfStyle w:val="001000000000" w:firstRow="0" w:lastRow="0" w:firstColumn="1" w:lastColumn="0" w:oddVBand="0" w:evenVBand="0" w:oddHBand="0" w:evenHBand="0" w:firstRowFirstColumn="0" w:firstRowLastColumn="0" w:lastRowFirstColumn="0" w:lastRowLastColumn="0"/>
+            <w:tcW w:w="2337" w:type="dxa"/>
+          </w:tcPr>
+          <w:p>
+            <w:pPr>
+              <w:jc w:val="both"/>
+              <w:rPr>
+                <w:rFonts w:ascii="Times New Roman" w:hAnsi="Times New Roman" w:cs="Times New Roman"/>
+                <w:b w:val="0"/>
+                <w:bCs w:val="0"/>
+                <w:sz w:val="22"/>
+                <w:szCs w:val="22"/>
+              </w:rPr>
+            </w:pPr>
+            <w:r>
+              <w:rPr>
+                <w:rFonts w:ascii="Times New Roman" w:hAnsi="Times New Roman" w:cs="Times New Roman"/>
+                <w:b w:val="0"/>
+                <w:bCs w:val="0"/>
+                <w:sz w:val="22"/>
+                <w:szCs w:val="22"/>
+              </w:rPr>
+              <w:t>PCR</w:t>
+            </w:r>
+          </w:p>
+        </w:tc>
+        <w:tc>
+          <w:tcPr>
+            <w:tcW w:w="2337" w:type="dxa"/>
+          </w:tcPr>
+          <w:p>
+            <w:pPr>
+              <w:jc w:val="both"/>
+              <w:cnfStyle w:val="000000100000" w:firstRow="0" w:lastRow="0" w:firstColumn="0" w:lastColumn="0" w:oddVBand="0" w:evenVBand="0" w:oddHBand="1" w:evenHBand="0" w:firstRowFirstColumn="0" w:firstRowLastColumn="0" w:lastRowFirstColumn="0" w:lastRowLastColumn="0"/>
+              <w:rPr>
+                <w:rFonts w:ascii="Times New Roman" w:hAnsi="Times New Roman" w:cs="Times New Roman"/>
+                <w:sz w:val="22"/>
+                <w:szCs w:val="22"/>
+              </w:rPr>
+            </w:pPr>
+            <w:r>
+              <w:rPr>
+                <w:rFonts w:ascii="Times New Roman" w:hAnsi="Times New Roman" w:cs="Times New Roman"/>
+                <w:sz w:val="22"/>
+                <w:szCs w:val="22"/>
+              </w:rPr>
+              <w:t>0.85689</w:t>
+            </w:r>
+          </w:p>
+        </w:tc>
+      </w:tr>
+      <w:tr>
+        <w:trPr>
+          <w:jc w:val="center"/>
+        </w:trPr>
+        <w:tc>
+          <w:tcPr>
+            <w:cnfStyle w:val="001000000000" w:firstRow="0" w:lastRow="0" w:firstColumn="1" w:lastColumn="0" w:oddVBand="0" w:evenVBand="0" w:oddHBand="0" w:evenHBand="0" w:firstRowFirstColumn="0" w:firstRowLastColumn="0" w:lastRowFirstColumn="0" w:lastRowLastColumn="0"/>
+            <w:tcW w:w="2337" w:type="dxa"/>
+          </w:tcPr>
+          <w:p>
+            <w:pPr>
+              <w:jc w:val="both"/>
+              <w:rPr>
+                <w:rFonts w:ascii="Times New Roman" w:hAnsi="Times New Roman" w:cs="Times New Roman"/>
+                <w:b w:val="0"/>
+                <w:bCs w:val="0"/>
+                <w:sz w:val="22"/>
+                <w:szCs w:val="22"/>
+              </w:rPr>
+            </w:pPr>
+            <w:r>
+              <w:rPr>
+                <w:rFonts w:ascii="Times New Roman" w:hAnsi="Times New Roman" w:cs="Times New Roman"/>
+                <w:b w:val="0"/>
+                <w:bCs w:val="0"/>
+                <w:sz w:val="22"/>
+                <w:szCs w:val="22"/>
+              </w:rPr>
+              <w:t>GAM</w:t>
+            </w:r>
+          </w:p>
+        </w:tc>
+        <w:tc>
+          <w:tcPr>
+            <w:tcW w:w="2337" w:type="dxa"/>
+          </w:tcPr>
+          <w:p>
+            <w:pPr>
+              <w:jc w:val="both"/>
+              <w:cnfStyle w:val="000000000000" w:firstRow="0" w:lastRow="0" w:firstColumn="0" w:lastColumn="0" w:oddVBand="0" w:evenVBand="0" w:oddHBand="0" w:evenHBand="0" w:firstRowFirstColumn="0" w:firstRowLastColumn="0" w:lastRowFirstColumn="0" w:lastRowLastColumn="0"/>
+              <w:rPr>
+                <w:rFonts w:ascii="Times New Roman" w:hAnsi="Times New Roman" w:cs="Times New Roman"/>
+                <w:sz w:val="22"/>
+                <w:szCs w:val="22"/>
+              </w:rPr>
+            </w:pPr>
+            <w:r>
+              <w:rPr>
+                <w:rFonts w:ascii="Times New Roman" w:hAnsi="Times New Roman" w:cs="Times New Roman"/>
+                <w:sz w:val="22"/>
+                <w:szCs w:val="22"/>
+              </w:rPr>
+              <w:t>0.84753</w:t>
+            </w:r>
+          </w:p>
+        </w:tc>
+      </w:tr>
+      <w:tr>
+        <w:trPr>
+          <w:cnfStyle w:val="000000100000" w:firstRow="0" w:lastRow="0" w:firstColumn="0" w:lastColumn="0" w:oddVBand="0" w:evenVBand="0" w:oddHBand="1" w:evenHBand="0" w:firstRowFirstColumn="0" w:firstRowLastColumn="0" w:lastRowFirstColumn="0" w:lastRowLastColumn="0"/>
+          <w:jc w:val="center"/>
+        </w:trPr>
+        <w:tc>
+          <w:tcPr>
+            <w:cnfStyle w:val="001000000000" w:firstRow="0" w:lastRow="0" w:firstColumn="1" w:lastColumn="0" w:oddVBand="0" w:evenVBand="0" w:oddHBand="0" w:evenHBand="0" w:firstRowFirstColumn="0" w:firstRowLastColumn="0" w:lastRowFirstColumn="0" w:lastRowLastColumn="0"/>
+            <w:tcW w:w="2337" w:type="dxa"/>
+          </w:tcPr>
+          <w:p>
+            <w:pPr>
+              <w:jc w:val="both"/>
+              <w:rPr>
+                <w:rFonts w:ascii="Times New Roman" w:hAnsi="Times New Roman" w:cs="Times New Roman"/>
+                <w:b w:val="0"/>
+                <w:bCs w:val="0"/>
+                <w:sz w:val="22"/>
+                <w:szCs w:val="22"/>
+              </w:rPr>
+            </w:pPr>
+            <w:r>
+              <w:rPr>
+                <w:rFonts w:ascii="Times New Roman" w:hAnsi="Times New Roman" w:cs="Times New Roman"/>
+                <w:b w:val="0"/>
+                <w:bCs w:val="0"/>
+                <w:sz w:val="22"/>
+                <w:szCs w:val="22"/>
+              </w:rPr>
+              <w:t>Ridge</w:t>
+            </w:r>
+          </w:p>
+        </w:tc>
+        <w:tc>
+          <w:tcPr>
+            <w:tcW w:w="2337" w:type="dxa"/>
+          </w:tcPr>
+          <w:p>
+            <w:pPr>
+              <w:jc w:val="both"/>
+              <w:cnfStyle w:val="000000100000" w:firstRow="0" w:lastRow="0" w:firstColumn="0" w:lastColumn="0" w:oddVBand="0" w:evenVBand="0" w:oddHBand="1" w:evenHBand="0" w:firstRowFirstColumn="0" w:firstRowLastColumn="0" w:lastRowFirstColumn="0" w:lastRowLastColumn="0"/>
+              <w:rPr>
+                <w:rFonts w:ascii="Times New Roman" w:hAnsi="Times New Roman" w:cs="Times New Roman"/>
+                <w:sz w:val="22"/>
+                <w:szCs w:val="22"/>
+              </w:rPr>
+            </w:pPr>
+            <w:r>
+              <w:rPr>
+                <w:rFonts w:ascii="Times New Roman" w:hAnsi="Times New Roman" w:cs="Times New Roman"/>
+                <w:sz w:val="22"/>
+                <w:szCs w:val="22"/>
+              </w:rPr>
+              <w:t>0.85482</w:t>
+            </w:r>
+          </w:p>
+        </w:tc>
+      </w:tr>
+    </w:tbl>
+    <w:p>
+      <w:pPr>
+        <w:jc w:val="both"/>
+        <w:rPr>
+          <w:rFonts w:ascii="Times New Roman" w:hAnsi="Times New Roman" w:cs="Times New Roman"/>
+          <w:sz w:val="22"/>
+          <w:szCs w:val="22"/>
         </w:rPr>
       </w:pPr>
     </w:p>
     <w:p>
       <w:pPr>
-        <w:rPr>
-          <w:rFonts w:ascii="Times New Roman" w:hAnsi="Times New Roman" w:cs="Times New Roman"/>
-          <w:sz w:val="22"/>
-          <w:szCs w:val="22"/>
-        </w:rPr>
-      </w:pPr>
+        <w:jc w:val="both"/>
+        <w:rPr>
+          <w:rFonts w:ascii="Times New Roman" w:hAnsi="Times New Roman" w:cs="Times New Roman"/>
+          <w:sz w:val="22"/>
+          <w:szCs w:val="22"/>
+        </w:rPr>
+      </w:pPr>
+      <w:r>
+        <w:rPr>
+          <w:rFonts w:ascii="Times New Roman" w:hAnsi="Times New Roman" w:cs="Times New Roman"/>
+          <w:sz w:val="22"/>
+          <w:szCs w:val="22"/>
+        </w:rPr>
+        <w:t xml:space="preserve">For the PCR model, </w:t>
+      </w:r>
+      <w:r>
+        <w:rPr>
+          <w:rFonts w:ascii="Times New Roman" w:hAnsi="Times New Roman" w:cs="Times New Roman"/>
+          <w:sz w:val="22"/>
+          <w:szCs w:val="22"/>
+        </w:rPr>
+        <w:t xml:space="preserve">the top 10 </w:t>
+      </w:r>
+      <w:r>
+        <w:rPr>
+          <w:rFonts w:ascii="Times New Roman" w:hAnsi="Times New Roman" w:cs="Times New Roman"/>
+          <w:sz w:val="22"/>
+          <w:szCs w:val="22"/>
+        </w:rPr>
+        <w:t xml:space="preserve">variables </w:t>
+      </w:r>
+      <w:r>
+        <w:rPr>
+          <w:rFonts w:ascii="Times New Roman" w:hAnsi="Times New Roman" w:cs="Times New Roman"/>
+          <w:sz w:val="22"/>
+          <w:szCs w:val="22"/>
+        </w:rPr>
+        <w:t xml:space="preserve">that </w:t>
+      </w:r>
+      <w:r>
+        <w:rPr>
+          <w:rFonts w:ascii="Times New Roman" w:hAnsi="Times New Roman" w:cs="Times New Roman"/>
+          <w:sz w:val="22"/>
+          <w:szCs w:val="22"/>
+        </w:rPr>
+        <w:t>played important roles in predicting a patient’s total charges</w:t>
+      </w:r>
+      <w:r>
+        <w:rPr>
+          <w:rFonts w:ascii="Times New Roman" w:hAnsi="Times New Roman" w:cs="Times New Roman"/>
+          <w:sz w:val="22"/>
+          <w:szCs w:val="22"/>
+        </w:rPr>
+        <w:t xml:space="preserve"> are displayed in Figure 4</w:t>
+      </w:r>
+      <w:r>
+        <w:rPr>
+          <w:rFonts w:ascii="Times New Roman" w:hAnsi="Times New Roman" w:cs="Times New Roman"/>
+          <w:sz w:val="22"/>
+          <w:szCs w:val="22"/>
+        </w:rPr>
+        <w:t>.</w:t>
+      </w:r>
+      <w:r>
+        <w:rPr>
+          <w:rFonts w:ascii="Times New Roman" w:hAnsi="Times New Roman" w:cs="Times New Roman"/>
+          <w:sz w:val="22"/>
+          <w:szCs w:val="22"/>
+        </w:rPr>
+        <w:t xml:space="preserve"> These variables were chosen using the </w:t>
+      </w:r>
+      <w:proofErr w:type="spellStart"/>
+      <w:proofErr w:type="gramStart"/>
+      <w:r>
+        <w:rPr>
+          <w:rFonts w:ascii="Times New Roman" w:hAnsi="Times New Roman" w:cs="Times New Roman"/>
+          <w:sz w:val="22"/>
+          <w:szCs w:val="22"/>
+        </w:rPr>
+        <w:t>varImp</w:t>
+      </w:r>
+      <w:proofErr w:type="spellEnd"/>
+      <w:r>
+        <w:rPr>
+          <w:rFonts w:ascii="Times New Roman" w:hAnsi="Times New Roman" w:cs="Times New Roman"/>
+          <w:sz w:val="22"/>
+          <w:szCs w:val="22"/>
+        </w:rPr>
+        <w:t>(</w:t>
+      </w:r>
+      <w:proofErr w:type="gramEnd"/>
+      <w:r>
+        <w:rPr>
+          <w:rFonts w:ascii="Times New Roman" w:hAnsi="Times New Roman" w:cs="Times New Roman"/>
+          <w:sz w:val="22"/>
+          <w:szCs w:val="22"/>
+        </w:rPr>
+        <w:t xml:space="preserve">) function, which automatically chooses a measure of variable importance that is appropriate for given </w:t>
+      </w:r>
+      <w:r>
+        <w:rPr>
+          <w:rFonts w:ascii="Times New Roman" w:hAnsi="Times New Roman" w:cs="Times New Roman"/>
+          <w:sz w:val="22"/>
+          <w:szCs w:val="22"/>
+        </w:rPr>
+        <w:t>algorithms</w:t>
+      </w:r>
+      <w:r>
+        <w:rPr>
+          <w:rFonts w:ascii="Times New Roman" w:hAnsi="Times New Roman" w:cs="Times New Roman"/>
+          <w:sz w:val="22"/>
+          <w:szCs w:val="22"/>
+        </w:rPr>
+        <w:t xml:space="preserve">. </w:t>
+      </w:r>
+      <w:r>
+        <w:rPr>
+          <w:rFonts w:ascii="Times New Roman" w:hAnsi="Times New Roman" w:cs="Times New Roman"/>
+          <w:sz w:val="22"/>
+          <w:szCs w:val="22"/>
+        </w:rPr>
+        <w:t xml:space="preserve">The top </w:t>
+      </w:r>
+      <w:r>
+        <w:rPr>
+          <w:rFonts w:ascii="Times New Roman" w:hAnsi="Times New Roman" w:cs="Times New Roman"/>
+          <w:sz w:val="22"/>
+          <w:szCs w:val="22"/>
+        </w:rPr>
+        <w:t>five</w:t>
+      </w:r>
+      <w:r>
+        <w:rPr>
+          <w:rFonts w:ascii="Times New Roman" w:hAnsi="Times New Roman" w:cs="Times New Roman"/>
+          <w:sz w:val="22"/>
+          <w:szCs w:val="22"/>
+        </w:rPr>
+        <w:t xml:space="preserve"> variables </w:t>
+      </w:r>
+      <w:r>
+        <w:rPr>
+          <w:rFonts w:ascii="Times New Roman" w:hAnsi="Times New Roman" w:cs="Times New Roman"/>
+          <w:sz w:val="22"/>
+          <w:szCs w:val="22"/>
+        </w:rPr>
+        <w:t xml:space="preserve">included length of stay, total costs, APR risk of mortality (major), APR risk of mortality (minor), and the APR severity of illness code. </w:t>
+      </w:r>
+      <w:r>
+        <w:rPr>
+          <w:rFonts w:ascii="Times New Roman" w:hAnsi="Times New Roman" w:cs="Times New Roman"/>
+          <w:sz w:val="22"/>
+          <w:szCs w:val="22"/>
+        </w:rPr>
+        <w:t xml:space="preserve">The greatest importance in predicting total healthcare charges was length of stay in the hospital, which </w:t>
+      </w:r>
+      <w:r>
+        <w:rPr>
+          <w:rFonts w:ascii="Times New Roman" w:hAnsi="Times New Roman" w:cs="Times New Roman"/>
+          <w:sz w:val="22"/>
+          <w:szCs w:val="22"/>
+        </w:rPr>
+        <w:t>aligns with the linear relationship depicted in Figure 1.</w:t>
+      </w:r>
     </w:p>
     <w:p>
       <w:pPr>
         <w:jc w:val="both"/>
         <w:rPr>
           <w:rFonts w:ascii="Times New Roman" w:hAnsi="Times New Roman" w:cs="Times New Roman"/>
+          <w:sz w:val="22"/>
+          <w:szCs w:val="22"/>
+        </w:rPr>
+      </w:pPr>
+    </w:p>
+    <w:p>
+      <w:pPr>
+        <w:jc w:val="center"/>
+        <w:rPr>
+          <w:rFonts w:ascii="Times New Roman" w:hAnsi="Times New Roman" w:cs="Times New Roman"/>
           <w:b/>
           <w:bCs/>
           <w:sz w:val="22"/>
@@ -6545,9 +7207,12 @@
           <w:szCs w:val="22"/>
           <w:u w:val="single"/>
         </w:rPr>
-        <w:t xml:space="preserve">Figure </w:t>
-      </w:r>
-      <w:r>
+        <w:t>Figure 4: Top 10 Important Variables in Predicting Patient Total Charges at Discharge</w:t>
+      </w:r>
+    </w:p>
+    <w:p>
+      <w:pPr>
+        <w:jc w:val="center"/>
         <w:rPr>
           <w:rFonts w:ascii="Times New Roman" w:hAnsi="Times New Roman" w:cs="Times New Roman"/>
           <w:b/>
@@ -6556,9 +7221,11 @@
           <w:szCs w:val="22"/>
           <w:u w:val="single"/>
         </w:rPr>
-        <w:t>4</w:t>
-      </w:r>
-      <w:r>
+      </w:pPr>
+    </w:p>
+    <w:p>
+      <w:pPr>
+        <w:jc w:val="center"/>
         <w:rPr>
           <w:rFonts w:ascii="Times New Roman" w:hAnsi="Times New Roman" w:cs="Times New Roman"/>
           <w:b/>
@@ -6567,76 +7234,17 @@
           <w:szCs w:val="22"/>
           <w:u w:val="single"/>
         </w:rPr>
-        <w:t>:</w:t>
-      </w:r>
-      <w:r>
-        <w:rPr>
-          <w:rFonts w:ascii="Times New Roman" w:hAnsi="Times New Roman" w:cs="Times New Roman"/>
-          <w:b/>
-          <w:bCs/>
-          <w:sz w:val="22"/>
-          <w:szCs w:val="22"/>
-          <w:u w:val="single"/>
-        </w:rPr>
-        <w:t xml:space="preserve"> </w:t>
-      </w:r>
-      <w:r>
-        <w:rPr>
-          <w:rFonts w:ascii="Times New Roman" w:hAnsi="Times New Roman" w:cs="Times New Roman"/>
-          <w:b/>
-          <w:bCs/>
-          <w:sz w:val="22"/>
-          <w:szCs w:val="22"/>
-          <w:u w:val="single"/>
-        </w:rPr>
-        <w:t>Top 10 Important Variables</w:t>
-      </w:r>
-      <w:r>
-        <w:rPr>
-          <w:rFonts w:ascii="Times New Roman" w:hAnsi="Times New Roman" w:cs="Times New Roman"/>
-          <w:b/>
-          <w:bCs/>
-          <w:sz w:val="22"/>
-          <w:szCs w:val="22"/>
-          <w:u w:val="single"/>
-        </w:rPr>
-        <w:t xml:space="preserve"> </w:t>
-      </w:r>
-      <w:r>
-        <w:rPr>
-          <w:rFonts w:ascii="Times New Roman" w:hAnsi="Times New Roman" w:cs="Times New Roman"/>
-          <w:b/>
-          <w:bCs/>
-          <w:sz w:val="22"/>
-          <w:szCs w:val="22"/>
-          <w:u w:val="single"/>
-        </w:rPr>
-        <w:t xml:space="preserve">in Predicting Patient Total Charges at Discharge </w:t>
-      </w:r>
-    </w:p>
-    <w:p>
-      <w:pPr>
-        <w:jc w:val="both"/>
-        <w:rPr>
-          <w:rFonts w:ascii="Times New Roman" w:hAnsi="Times New Roman" w:cs="Times New Roman"/>
-          <w:b/>
-          <w:bCs/>
-          <w:sz w:val="22"/>
-          <w:szCs w:val="22"/>
-          <w:u w:val="single"/>
-        </w:rPr>
-      </w:pPr>
-      <w:r>
-        <w:rPr>
-          <w:rFonts w:ascii="Times New Roman" w:hAnsi="Times New Roman" w:cs="Times New Roman"/>
-          <w:sz w:val="22"/>
-          <w:szCs w:val="22"/>
-        </w:rPr>
-        <w:lastRenderedPageBreak/>
+      </w:pPr>
+      <w:r>
+        <w:rPr>
+          <w:rFonts w:ascii="Times New Roman" w:hAnsi="Times New Roman" w:cs="Times New Roman"/>
+          <w:sz w:val="22"/>
+          <w:szCs w:val="22"/>
+        </w:rPr>
         <w:drawing>
-          <wp:inline distT="0" distB="0" distL="0" distR="0" wp14:anchorId="47571E3C" wp14:editId="2E8D6576">
-            <wp:extent cx="5943600" cy="3557270"/>
-            <wp:effectExtent l="0" t="0" r="0" b="0"/>
+          <wp:inline distT="0" distB="0" distL="0" distR="0" wp14:anchorId="2B44B036" wp14:editId="05E1A4C9">
+            <wp:extent cx="3855897" cy="2307771"/>
+            <wp:effectExtent l="0" t="0" r="5080" b="3810"/>
             <wp:docPr id="5" name="Picture 5"/>
             <wp:cNvGraphicFramePr>
               <a:graphicFrameLocks xmlns:a="http://schemas.openxmlformats.org/drawingml/2006/main" noChangeAspect="1"/>
@@ -6657,7 +7265,7 @@
                   <pic:spPr>
                     <a:xfrm>
                       <a:off x="0" y="0"/>
-                      <a:ext cx="5943600" cy="3557270"/>
+                      <a:ext cx="3864449" cy="2312889"/>
                     </a:xfrm>
                     <a:prstGeom prst="rect">
                       <a:avLst/>
@@ -6668,6 +7276,338 @@
             </a:graphic>
           </wp:inline>
         </w:drawing>
+      </w:r>
+    </w:p>
+    <w:p>
+      <w:pPr>
+        <w:jc w:val="both"/>
+        <w:rPr>
+          <w:rFonts w:ascii="Times New Roman" w:hAnsi="Times New Roman" w:cs="Times New Roman"/>
+          <w:sz w:val="22"/>
+          <w:szCs w:val="22"/>
+        </w:rPr>
+      </w:pPr>
+    </w:p>
+    <w:p>
+      <w:pPr>
+        <w:jc w:val="both"/>
+        <w:rPr>
+          <w:rFonts w:ascii="Times New Roman" w:hAnsi="Times New Roman" w:cs="Times New Roman"/>
+          <w:sz w:val="22"/>
+          <w:szCs w:val="22"/>
+        </w:rPr>
+      </w:pPr>
+      <w:r>
+        <w:rPr>
+          <w:rFonts w:ascii="Times New Roman" w:hAnsi="Times New Roman" w:cs="Times New Roman"/>
+          <w:sz w:val="22"/>
+          <w:szCs w:val="22"/>
+        </w:rPr>
+        <w:t>Limitations of this analysis included</w:t>
+      </w:r>
+      <w:r>
+        <w:rPr>
+          <w:rFonts w:ascii="Times New Roman" w:hAnsi="Times New Roman" w:cs="Times New Roman"/>
+          <w:sz w:val="22"/>
+          <w:szCs w:val="22"/>
+        </w:rPr>
+        <w:t xml:space="preserve"> that</w:t>
+      </w:r>
+      <w:r>
+        <w:rPr>
+          <w:rFonts w:ascii="Times New Roman" w:hAnsi="Times New Roman" w:cs="Times New Roman"/>
+          <w:sz w:val="22"/>
+          <w:szCs w:val="22"/>
+        </w:rPr>
+        <w:t xml:space="preserve"> non-significant variables were included in model</w:t>
+      </w:r>
+      <w:r>
+        <w:rPr>
+          <w:rFonts w:ascii="Times New Roman" w:hAnsi="Times New Roman" w:cs="Times New Roman"/>
+          <w:sz w:val="22"/>
+          <w:szCs w:val="22"/>
+        </w:rPr>
+        <w:t>s</w:t>
+      </w:r>
+      <w:r>
+        <w:rPr>
+          <w:rFonts w:ascii="Times New Roman" w:hAnsi="Times New Roman" w:cs="Times New Roman"/>
+          <w:sz w:val="22"/>
+          <w:szCs w:val="22"/>
+        </w:rPr>
+        <w:t xml:space="preserve"> and not dropped to improve the model. This was done</w:t>
+      </w:r>
+      <w:r>
+        <w:rPr>
+          <w:rFonts w:ascii="Times New Roman" w:hAnsi="Times New Roman" w:cs="Times New Roman"/>
+          <w:sz w:val="22"/>
+          <w:szCs w:val="22"/>
+        </w:rPr>
+        <w:t xml:space="preserve"> in an effort to compare models, by first including all predictors in </w:t>
+      </w:r>
+      <w:r>
+        <w:rPr>
+          <w:rFonts w:ascii="Times New Roman" w:hAnsi="Times New Roman" w:cs="Times New Roman"/>
+          <w:sz w:val="22"/>
+          <w:szCs w:val="22"/>
+        </w:rPr>
+        <w:t xml:space="preserve">the </w:t>
+      </w:r>
+      <w:r>
+        <w:rPr>
+          <w:rFonts w:ascii="Times New Roman" w:hAnsi="Times New Roman" w:cs="Times New Roman"/>
+          <w:sz w:val="22"/>
+          <w:szCs w:val="22"/>
+        </w:rPr>
+        <w:t>model building</w:t>
+      </w:r>
+      <w:r>
+        <w:rPr>
+          <w:rFonts w:ascii="Times New Roman" w:hAnsi="Times New Roman" w:cs="Times New Roman"/>
+          <w:sz w:val="22"/>
+          <w:szCs w:val="22"/>
+        </w:rPr>
+        <w:t xml:space="preserve"> phase</w:t>
+      </w:r>
+      <w:r>
+        <w:rPr>
+          <w:rFonts w:ascii="Times New Roman" w:hAnsi="Times New Roman" w:cs="Times New Roman"/>
+          <w:sz w:val="22"/>
+          <w:szCs w:val="22"/>
+        </w:rPr>
+        <w:t xml:space="preserve">. </w:t>
+      </w:r>
+      <w:r>
+        <w:rPr>
+          <w:rFonts w:ascii="Times New Roman" w:hAnsi="Times New Roman" w:cs="Times New Roman"/>
+          <w:sz w:val="22"/>
+          <w:szCs w:val="22"/>
+        </w:rPr>
+        <w:t xml:space="preserve">Thus, if we were to drop variables that are neither clinically meaningful nor </w:t>
+      </w:r>
+      <w:r>
+        <w:rPr>
+          <w:rFonts w:ascii="Times New Roman" w:hAnsi="Times New Roman" w:cs="Times New Roman"/>
+          <w:sz w:val="22"/>
+          <w:szCs w:val="22"/>
+        </w:rPr>
+        <w:lastRenderedPageBreak/>
+        <w:t xml:space="preserve">significant, this may have created more parsimonious </w:t>
+      </w:r>
+      <w:r>
+        <w:rPr>
+          <w:rFonts w:ascii="Times New Roman" w:hAnsi="Times New Roman" w:cs="Times New Roman"/>
+          <w:sz w:val="22"/>
+          <w:szCs w:val="22"/>
+        </w:rPr>
+        <w:t xml:space="preserve">and efficient </w:t>
+      </w:r>
+      <w:r>
+        <w:rPr>
+          <w:rFonts w:ascii="Times New Roman" w:hAnsi="Times New Roman" w:cs="Times New Roman"/>
+          <w:sz w:val="22"/>
+          <w:szCs w:val="22"/>
+        </w:rPr>
+        <w:t>models.</w:t>
+      </w:r>
+      <w:r>
+        <w:rPr>
+          <w:rFonts w:ascii="Times New Roman" w:hAnsi="Times New Roman" w:cs="Times New Roman"/>
+          <w:sz w:val="22"/>
+          <w:szCs w:val="22"/>
+        </w:rPr>
+        <w:t xml:space="preserve"> Additionally, the highest R^2 value was 85.69%</w:t>
+      </w:r>
+      <w:r>
+        <w:rPr>
+          <w:rFonts w:ascii="Times New Roman" w:hAnsi="Times New Roman" w:cs="Times New Roman"/>
+          <w:sz w:val="22"/>
+          <w:szCs w:val="22"/>
+        </w:rPr>
+        <w:t xml:space="preserve">. The remaining variance of total charges are thus unexplained and may be due to variables that were dropped (such as patient’s </w:t>
+      </w:r>
+      <w:r>
+        <w:rPr>
+          <w:rFonts w:ascii="Times New Roman" w:hAnsi="Times New Roman" w:cs="Times New Roman"/>
+          <w:sz w:val="22"/>
+          <w:szCs w:val="22"/>
+        </w:rPr>
+        <w:t>zip code</w:t>
+      </w:r>
+      <w:r>
+        <w:rPr>
+          <w:rFonts w:ascii="Times New Roman" w:hAnsi="Times New Roman" w:cs="Times New Roman"/>
+          <w:sz w:val="22"/>
+          <w:szCs w:val="22"/>
+        </w:rPr>
+        <w:t xml:space="preserve">) or by features not collected in this dataset. </w:t>
+      </w:r>
+    </w:p>
+    <w:p>
+      <w:pPr>
+        <w:jc w:val="both"/>
+        <w:rPr>
+          <w:rFonts w:ascii="Times New Roman" w:hAnsi="Times New Roman" w:cs="Times New Roman"/>
+          <w:sz w:val="22"/>
+          <w:szCs w:val="22"/>
+        </w:rPr>
+      </w:pPr>
+    </w:p>
+    <w:p>
+      <w:pPr>
+        <w:jc w:val="both"/>
+        <w:rPr>
+          <w:rFonts w:ascii="Times New Roman" w:hAnsi="Times New Roman" w:cs="Times New Roman"/>
+          <w:b/>
+          <w:bCs/>
+          <w:sz w:val="22"/>
+          <w:szCs w:val="22"/>
+          <w:u w:val="single"/>
+        </w:rPr>
+      </w:pPr>
+      <w:r>
+        <w:rPr>
+          <w:rFonts w:ascii="Times New Roman" w:hAnsi="Times New Roman" w:cs="Times New Roman"/>
+          <w:b/>
+          <w:bCs/>
+          <w:sz w:val="22"/>
+          <w:szCs w:val="22"/>
+          <w:u w:val="single"/>
+        </w:rPr>
+        <w:t>Conclusion</w:t>
+      </w:r>
+    </w:p>
+    <w:p>
+      <w:pPr>
+        <w:jc w:val="both"/>
+        <w:rPr>
+          <w:rFonts w:ascii="Times New Roman" w:hAnsi="Times New Roman" w:cs="Times New Roman"/>
+          <w:b/>
+          <w:bCs/>
+          <w:sz w:val="22"/>
+          <w:szCs w:val="22"/>
+          <w:u w:val="single"/>
+        </w:rPr>
+      </w:pPr>
+      <w:r>
+        <w:rPr>
+          <w:rFonts w:ascii="Times New Roman" w:hAnsi="Times New Roman" w:cs="Times New Roman"/>
+          <w:sz w:val="22"/>
+          <w:szCs w:val="22"/>
+        </w:rPr>
+        <w:t>Of all models</w:t>
+      </w:r>
+      <w:r>
+        <w:rPr>
+          <w:rFonts w:ascii="Times New Roman" w:hAnsi="Times New Roman" w:cs="Times New Roman"/>
+          <w:sz w:val="22"/>
+          <w:szCs w:val="22"/>
+        </w:rPr>
+        <w:t xml:space="preserve">, the PCR model best predicted total healthcare charges of patients at time of discharge. </w:t>
+      </w:r>
+      <w:r>
+        <w:rPr>
+          <w:rFonts w:ascii="Times New Roman" w:hAnsi="Times New Roman" w:cs="Times New Roman"/>
+          <w:sz w:val="22"/>
+          <w:szCs w:val="22"/>
+        </w:rPr>
+        <w:t>Th</w:t>
+      </w:r>
+      <w:r>
+        <w:rPr>
+          <w:rFonts w:ascii="Times New Roman" w:hAnsi="Times New Roman" w:cs="Times New Roman"/>
+          <w:sz w:val="22"/>
+          <w:szCs w:val="22"/>
+        </w:rPr>
+        <w:t>e PCR</w:t>
+      </w:r>
+      <w:r>
+        <w:rPr>
+          <w:rFonts w:ascii="Times New Roman" w:hAnsi="Times New Roman" w:cs="Times New Roman"/>
+          <w:sz w:val="22"/>
+          <w:szCs w:val="22"/>
+        </w:rPr>
+        <w:t xml:space="preserve"> model had very similar RMSE values to the linear model and lasso regression model, </w:t>
+      </w:r>
+      <w:r>
+        <w:rPr>
+          <w:rFonts w:ascii="Times New Roman" w:hAnsi="Times New Roman" w:cs="Times New Roman"/>
+          <w:sz w:val="22"/>
+          <w:szCs w:val="22"/>
+        </w:rPr>
+        <w:t xml:space="preserve">and thus, they </w:t>
+      </w:r>
+      <w:r>
+        <w:rPr>
+          <w:rFonts w:ascii="Times New Roman" w:hAnsi="Times New Roman" w:cs="Times New Roman"/>
+          <w:sz w:val="22"/>
+          <w:szCs w:val="22"/>
+        </w:rPr>
+        <w:t>have</w:t>
+      </w:r>
+      <w:r>
+        <w:rPr>
+          <w:rFonts w:ascii="Times New Roman" w:hAnsi="Times New Roman" w:cs="Times New Roman"/>
+          <w:sz w:val="22"/>
+          <w:szCs w:val="22"/>
+        </w:rPr>
+        <w:t xml:space="preserve"> similar prediction performance. </w:t>
+      </w:r>
+      <w:r>
+        <w:rPr>
+          <w:rFonts w:ascii="Times New Roman" w:hAnsi="Times New Roman" w:cs="Times New Roman"/>
+          <w:sz w:val="22"/>
+          <w:szCs w:val="22"/>
+        </w:rPr>
+        <w:t xml:space="preserve">By listing the most important variables in predicting charges, we gained insight into the most important predictors for healthcare charges, particularly </w:t>
+      </w:r>
+      <w:r>
+        <w:rPr>
+          <w:rFonts w:ascii="Times New Roman" w:hAnsi="Times New Roman" w:cs="Times New Roman"/>
+          <w:sz w:val="22"/>
+          <w:szCs w:val="22"/>
+        </w:rPr>
+        <w:t xml:space="preserve">gaining knowledge </w:t>
+      </w:r>
+      <w:r>
+        <w:rPr>
+          <w:rFonts w:ascii="Times New Roman" w:hAnsi="Times New Roman" w:cs="Times New Roman"/>
+          <w:sz w:val="22"/>
+          <w:szCs w:val="22"/>
+        </w:rPr>
+        <w:t xml:space="preserve">that length of stay and total costs have much greater importance in predicting </w:t>
+      </w:r>
+      <w:r>
+        <w:rPr>
+          <w:rFonts w:ascii="Times New Roman" w:hAnsi="Times New Roman" w:cs="Times New Roman"/>
+          <w:sz w:val="22"/>
+          <w:szCs w:val="22"/>
+        </w:rPr>
+        <w:t>the charges compared to other variables. Birthweight is the top 6th highest importance, which is expected, as it often recorded in literature. It was of valuable insight to learn that the APR risk of mortality</w:t>
+      </w:r>
+      <w:r>
+        <w:rPr>
+          <w:rFonts w:ascii="Times New Roman" w:hAnsi="Times New Roman" w:cs="Times New Roman"/>
+          <w:sz w:val="22"/>
+          <w:szCs w:val="22"/>
+        </w:rPr>
+        <w:t xml:space="preserve"> (minor, major, and moderate</w:t>
+      </w:r>
+      <w:r>
+        <w:rPr>
+          <w:rFonts w:ascii="Times New Roman" w:hAnsi="Times New Roman" w:cs="Times New Roman"/>
+          <w:sz w:val="22"/>
+          <w:szCs w:val="22"/>
+        </w:rPr>
+        <w:t>)</w:t>
+      </w:r>
+      <w:r>
+        <w:rPr>
+          <w:rFonts w:ascii="Times New Roman" w:hAnsi="Times New Roman" w:cs="Times New Roman"/>
+          <w:sz w:val="22"/>
+          <w:szCs w:val="22"/>
+        </w:rPr>
+        <w:t xml:space="preserve"> has strong importance in determining total charges as well as congenital anomalies and Urgent admission types.   </w:t>
       </w:r>
     </w:p>
     <w:p>
@@ -7116,6 +8056,44 @@
           <w:szCs w:val="22"/>
         </w:rPr>
       </w:pPr>
+    </w:p>
+    <w:p>
+      <w:pPr>
+        <w:jc w:val="both"/>
+        <w:rPr>
+          <w:rFonts w:ascii="Times New Roman" w:hAnsi="Times New Roman" w:cs="Times New Roman"/>
+          <w:sz w:val="22"/>
+          <w:szCs w:val="22"/>
+        </w:rPr>
+      </w:pPr>
+      <w:bookmarkStart w:id="0" w:name="_GoBack"/>
+      <w:r>
+        <w:rPr>
+          <w:rFonts w:ascii="Times New Roman" w:hAnsi="Times New Roman" w:cs="Times New Roman"/>
+          <w:b/>
+          <w:bCs/>
+          <w:sz w:val="22"/>
+          <w:szCs w:val="22"/>
+        </w:rPr>
+        <w:t>RMD file:</w:t>
+      </w:r>
+      <w:r>
+        <w:rPr>
+          <w:rFonts w:ascii="Times New Roman" w:hAnsi="Times New Roman" w:cs="Times New Roman"/>
+          <w:sz w:val="22"/>
+          <w:szCs w:val="22"/>
+        </w:rPr>
+        <w:t xml:space="preserve"> </w:t>
+      </w:r>
+      <w:bookmarkEnd w:id="0"/>
+      <w:r>
+        <w:rPr>
+          <w:rFonts w:ascii="Times New Roman" w:hAnsi="Times New Roman" w:cs="Times New Roman"/>
+          <w:sz w:val="22"/>
+          <w:szCs w:val="22"/>
+        </w:rPr>
+        <w:t>data_science2_midterm.RMD</w:t>
+      </w:r>
     </w:p>
     <w:p>
       <w:pPr>
@@ -8013,6 +8991,67 @@
       <w:u w:val="single"/>
     </w:rPr>
   </w:style>
+  <w:style w:type="table" w:styleId="TableGrid">
+    <w:name w:val="Table Grid"/>
+    <w:basedOn w:val="TableNormal"/>
+    <w:uiPriority w:val="39"/>
+    <w:rsid w:val="00A27984"/>
+    <w:tblPr>
+      <w:tblBorders>
+        <w:top w:val="single" w:sz="4" w:space="0" w:color="auto"/>
+        <w:left w:val="single" w:sz="4" w:space="0" w:color="auto"/>
+        <w:bottom w:val="single" w:sz="4" w:space="0" w:color="auto"/>
+        <w:right w:val="single" w:sz="4" w:space="0" w:color="auto"/>
+        <w:insideH w:val="single" w:sz="4" w:space="0" w:color="auto"/>
+        <w:insideV w:val="single" w:sz="4" w:space="0" w:color="auto"/>
+      </w:tblBorders>
+    </w:tblPr>
+  </w:style>
+  <w:style w:type="paragraph" w:styleId="HTMLPreformatted">
+    <w:name w:val="HTML Preformatted"/>
+    <w:basedOn w:val="Normal"/>
+    <w:link w:val="HTMLPreformattedChar"/>
+    <w:uiPriority w:val="99"/>
+    <w:unhideWhenUsed/>
+    <w:rsid w:val="00E877F3"/>
+    <w:pPr>
+      <w:tabs>
+        <w:tab w:val="left" w:pos="916"/>
+        <w:tab w:val="left" w:pos="1832"/>
+        <w:tab w:val="left" w:pos="2748"/>
+        <w:tab w:val="left" w:pos="3664"/>
+        <w:tab w:val="left" w:pos="4580"/>
+        <w:tab w:val="left" w:pos="5496"/>
+        <w:tab w:val="left" w:pos="6412"/>
+        <w:tab w:val="left" w:pos="7328"/>
+        <w:tab w:val="left" w:pos="8244"/>
+        <w:tab w:val="left" w:pos="9160"/>
+        <w:tab w:val="left" w:pos="10076"/>
+        <w:tab w:val="left" w:pos="10992"/>
+        <w:tab w:val="left" w:pos="11908"/>
+        <w:tab w:val="left" w:pos="12824"/>
+        <w:tab w:val="left" w:pos="13740"/>
+        <w:tab w:val="left" w:pos="14656"/>
+      </w:tabs>
+    </w:pPr>
+    <w:rPr>
+      <w:rFonts w:ascii="Courier New" w:eastAsia="Times New Roman" w:hAnsi="Courier New" w:cs="Courier New"/>
+      <w:sz w:val="20"/>
+      <w:szCs w:val="20"/>
+    </w:rPr>
+  </w:style>
+  <w:style w:type="character" w:customStyle="1" w:styleId="HTMLPreformattedChar">
+    <w:name w:val="HTML Preformatted Char"/>
+    <w:basedOn w:val="DefaultParagraphFont"/>
+    <w:link w:val="HTMLPreformatted"/>
+    <w:uiPriority w:val="99"/>
+    <w:rsid w:val="00E877F3"/>
+    <w:rPr>
+      <w:rFonts w:ascii="Courier New" w:eastAsia="Times New Roman" w:hAnsi="Courier New" w:cs="Courier New"/>
+      <w:sz w:val="20"/>
+      <w:szCs w:val="20"/>
+    </w:rPr>
+  </w:style>
 </w:styles>
 </file>
 

</xml_diff>